<commit_message>
added the meetings diary to the FS document.
</commit_message>
<xml_diff>
--- a/Documents/Our Docs/FSPP.docx
+++ b/Documents/Our Docs/FSPP.docx
@@ -1652,7 +1652,16 @@
                 <w:sz w:val="23"/>
                 <w:szCs w:val="23"/>
               </w:rPr>
-              <w:t>/2014</w:t>
+              <w:t>/201</w:t>
+            </w:r>
+            <w:r>
+              <w:rPr>
+                <w:rFonts w:ascii="Arial" w:hAnsi="Arial" w:cs="Times New Roman"/>
+                <w:color w:val="000000"/>
+                <w:sz w:val="23"/>
+                <w:szCs w:val="23"/>
+              </w:rPr>
+              <w:t>5</w:t>
             </w:r>
           </w:p>
         </w:tc>
@@ -2659,7 +2668,16 @@
                 <w:sz w:val="23"/>
                 <w:szCs w:val="23"/>
               </w:rPr>
-              <w:t>2/2014</w:t>
+              <w:t>2/201</w:t>
+            </w:r>
+            <w:r>
+              <w:rPr>
+                <w:rFonts w:ascii="Arial" w:hAnsi="Arial" w:cs="Times New Roman"/>
+                <w:color w:val="000000"/>
+                <w:sz w:val="23"/>
+                <w:szCs w:val="23"/>
+              </w:rPr>
+              <w:t>5</w:t>
             </w:r>
           </w:p>
         </w:tc>
@@ -3045,19 +3063,8 @@
                 <w:sz w:val="23"/>
                 <w:szCs w:val="23"/>
               </w:rPr>
-              <w:t xml:space="preserve">, Robert </w:t>
-            </w:r>
-            <w:proofErr w:type="spellStart"/>
-            <w:r>
-              <w:rPr>
-                <w:rFonts w:ascii="Arial" w:hAnsi="Arial" w:cs="Times New Roman"/>
-                <w:color w:val="000000"/>
-                <w:sz w:val="23"/>
-                <w:szCs w:val="23"/>
-              </w:rPr>
-              <w:t>Loredo</w:t>
-            </w:r>
-            <w:proofErr w:type="spellEnd"/>
+              <w:t>, Robert Loredo</w:t>
+            </w:r>
           </w:p>
         </w:tc>
       </w:tr>
@@ -3545,7 +3552,16 @@
                 <w:sz w:val="23"/>
                 <w:szCs w:val="23"/>
               </w:rPr>
-              <w:t>/2014</w:t>
+              <w:t>/201</w:t>
+            </w:r>
+            <w:r>
+              <w:rPr>
+                <w:rFonts w:ascii="Arial" w:hAnsi="Arial" w:cs="Times New Roman"/>
+                <w:color w:val="000000"/>
+                <w:sz w:val="23"/>
+                <w:szCs w:val="23"/>
+              </w:rPr>
+              <w:t>5</w:t>
             </w:r>
           </w:p>
         </w:tc>
@@ -3949,19 +3965,8 @@
                 <w:sz w:val="23"/>
                 <w:szCs w:val="23"/>
               </w:rPr>
-              <w:t xml:space="preserve">, Robert </w:t>
-            </w:r>
-            <w:proofErr w:type="spellStart"/>
-            <w:r>
-              <w:rPr>
-                <w:rFonts w:ascii="Arial" w:hAnsi="Arial" w:cs="Times New Roman"/>
-                <w:color w:val="000000"/>
-                <w:sz w:val="23"/>
-                <w:szCs w:val="23"/>
-              </w:rPr>
-              <w:t>Loredo</w:t>
-            </w:r>
-            <w:proofErr w:type="spellEnd"/>
+              <w:t>, Robert Loredo</w:t>
+            </w:r>
           </w:p>
         </w:tc>
       </w:tr>
@@ -4455,7 +4460,16 @@
                 <w:sz w:val="23"/>
                 <w:szCs w:val="23"/>
               </w:rPr>
-              <w:t>/2014</w:t>
+              <w:t>/201</w:t>
+            </w:r>
+            <w:r>
+              <w:rPr>
+                <w:rFonts w:ascii="Arial" w:hAnsi="Arial" w:cs="Times New Roman"/>
+                <w:color w:val="000000"/>
+                <w:sz w:val="23"/>
+                <w:szCs w:val="23"/>
+              </w:rPr>
+              <w:t>5</w:t>
             </w:r>
           </w:p>
         </w:tc>
@@ -4841,19 +4855,8 @@
                 <w:sz w:val="23"/>
                 <w:szCs w:val="23"/>
               </w:rPr>
-              <w:t xml:space="preserve">, Robert </w:t>
-            </w:r>
-            <w:proofErr w:type="spellStart"/>
-            <w:r>
-              <w:rPr>
-                <w:rFonts w:ascii="Arial" w:hAnsi="Arial" w:cs="Times New Roman"/>
-                <w:color w:val="000000"/>
-                <w:sz w:val="23"/>
-                <w:szCs w:val="23"/>
-              </w:rPr>
-              <w:t>Loredo</w:t>
-            </w:r>
-            <w:proofErr w:type="spellEnd"/>
+              <w:t>, Robert Loredo</w:t>
+            </w:r>
           </w:p>
         </w:tc>
       </w:tr>
@@ -5379,7 +5382,16 @@
                 <w:sz w:val="23"/>
                 <w:szCs w:val="23"/>
               </w:rPr>
-              <w:t>/2014</w:t>
+              <w:t>/201</w:t>
+            </w:r>
+            <w:r>
+              <w:rPr>
+                <w:rFonts w:ascii="Arial" w:hAnsi="Arial" w:cs="Times New Roman"/>
+                <w:color w:val="000000"/>
+                <w:sz w:val="23"/>
+                <w:szCs w:val="23"/>
+              </w:rPr>
+              <w:t>5</w:t>
             </w:r>
           </w:p>
         </w:tc>
@@ -6277,7 +6289,16 @@
                 <w:sz w:val="23"/>
                 <w:szCs w:val="23"/>
               </w:rPr>
-              <w:t>/2014</w:t>
+              <w:t>/201</w:t>
+            </w:r>
+            <w:r>
+              <w:rPr>
+                <w:rFonts w:ascii="Arial" w:hAnsi="Arial" w:cs="Times New Roman"/>
+                <w:color w:val="000000"/>
+                <w:sz w:val="23"/>
+                <w:szCs w:val="23"/>
+              </w:rPr>
+              <w:t>5</w:t>
             </w:r>
           </w:p>
         </w:tc>
@@ -6627,27 +6648,7 @@
                 <w:sz w:val="23"/>
                 <w:szCs w:val="23"/>
               </w:rPr>
-              <w:t xml:space="preserve">Juan Caraballo, Robert </w:t>
-            </w:r>
-            <w:proofErr w:type="spellStart"/>
-            <w:r>
-              <w:rPr>
-                <w:rFonts w:ascii="Arial" w:hAnsi="Arial" w:cs="Times New Roman"/>
-                <w:color w:val="000000"/>
-                <w:sz w:val="23"/>
-                <w:szCs w:val="23"/>
-              </w:rPr>
-              <w:t>Loredo</w:t>
-            </w:r>
-            <w:proofErr w:type="spellEnd"/>
-            <w:r>
-              <w:rPr>
-                <w:rFonts w:ascii="Arial" w:hAnsi="Arial" w:cs="Times New Roman"/>
-                <w:color w:val="000000"/>
-                <w:sz w:val="23"/>
-                <w:szCs w:val="23"/>
-              </w:rPr>
-              <w:t xml:space="preserve">, </w:t>
+              <w:t xml:space="preserve">Juan Caraballo, Robert Loredo, </w:t>
             </w:r>
             <w:r>
               <w:rPr>
@@ -7231,7 +7232,16 @@
                 <w:sz w:val="23"/>
                 <w:szCs w:val="23"/>
               </w:rPr>
-              <w:t>/2014</w:t>
+              <w:t>/201</w:t>
+            </w:r>
+            <w:r>
+              <w:rPr>
+                <w:rFonts w:ascii="Arial" w:hAnsi="Arial" w:cs="Arial"/>
+                <w:color w:val="000000"/>
+                <w:sz w:val="23"/>
+                <w:szCs w:val="23"/>
+              </w:rPr>
+              <w:t>5</w:t>
             </w:r>
           </w:p>
         </w:tc>
@@ -7608,27 +7618,7 @@
                 <w:sz w:val="23"/>
                 <w:szCs w:val="23"/>
               </w:rPr>
-              <w:t xml:space="preserve">Robert </w:t>
-            </w:r>
-            <w:proofErr w:type="spellStart"/>
-            <w:r>
-              <w:rPr>
-                <w:rFonts w:ascii="Arial" w:hAnsi="Arial" w:cs="Arial"/>
-                <w:color w:val="000000"/>
-                <w:sz w:val="23"/>
-                <w:szCs w:val="23"/>
-              </w:rPr>
-              <w:t>Loredo</w:t>
-            </w:r>
-            <w:proofErr w:type="spellEnd"/>
-            <w:r>
-              <w:rPr>
-                <w:rFonts w:ascii="Arial" w:hAnsi="Arial" w:cs="Arial"/>
-                <w:color w:val="000000"/>
-                <w:sz w:val="23"/>
-                <w:szCs w:val="23"/>
-              </w:rPr>
-              <w:t>, Jorge Travieso, Adrian Alfonso</w:t>
+              <w:t>Robert Loredo, Jorge Travieso, Adrian Alfonso</w:t>
             </w:r>
           </w:p>
         </w:tc>
@@ -8075,8 +8065,3916 @@
               </w:rPr>
               <w:t>Research for analytics open source tools.</w:t>
             </w:r>
+          </w:p>
+        </w:tc>
+      </w:tr>
+    </w:tbl>
+    <w:p/>
+    <w:tbl>
+      <w:tblPr>
+        <w:tblW w:w="0" w:type="auto"/>
+        <w:tblCellMar>
+          <w:top w:w="15" w:type="dxa"/>
+          <w:left w:w="15" w:type="dxa"/>
+          <w:bottom w:w="15" w:type="dxa"/>
+          <w:right w:w="15" w:type="dxa"/>
+        </w:tblCellMar>
+        <w:tblLook w:val="04A0" w:firstRow="1" w:lastRow="0" w:firstColumn="1" w:lastColumn="0" w:noHBand="0" w:noVBand="1"/>
+      </w:tblPr>
+      <w:tblGrid>
+        <w:gridCol w:w="2985"/>
+        <w:gridCol w:w="5865"/>
+      </w:tblGrid>
+      <w:tr>
+        <w:tc>
+          <w:tcPr>
+            <w:tcW w:w="2985" w:type="dxa"/>
+            <w:tcBorders>
+              <w:top w:val="single" w:sz="6" w:space="0" w:color="000000"/>
+              <w:left w:val="single" w:sz="6" w:space="0" w:color="000000"/>
+              <w:bottom w:val="single" w:sz="6" w:space="0" w:color="000000"/>
+              <w:right w:val="single" w:sz="6" w:space="0" w:color="000000"/>
+            </w:tcBorders>
+            <w:shd w:val="clear" w:color="auto" w:fill="FFFFFF"/>
+            <w:tcMar>
+              <w:top w:w="105" w:type="dxa"/>
+              <w:left w:w="105" w:type="dxa"/>
+              <w:bottom w:w="105" w:type="dxa"/>
+              <w:right w:w="105" w:type="dxa"/>
+            </w:tcMar>
+            <w:hideMark/>
+          </w:tcPr>
+          <w:p>
+            <w:pPr>
+              <w:spacing w:line="0" w:lineRule="atLeast"/>
+              <w:ind w:left="100"/>
+              <w:jc w:val="both"/>
+              <w:rPr>
+                <w:rFonts w:ascii="Times" w:hAnsi="Times" w:cs="Times New Roman"/>
+                <w:sz w:val="20"/>
+                <w:szCs w:val="20"/>
+              </w:rPr>
+            </w:pPr>
+            <w:r>
+              <w:rPr>
+                <w:rFonts w:ascii="Arial" w:hAnsi="Arial" w:cs="Arial"/>
+                <w:b/>
+                <w:bCs/>
+                <w:color w:val="000000"/>
+                <w:sz w:val="23"/>
+                <w:szCs w:val="23"/>
+              </w:rPr>
+              <w:t>Date</w:t>
+            </w:r>
+          </w:p>
+        </w:tc>
+        <w:tc>
+          <w:tcPr>
+            <w:tcW w:w="5865" w:type="dxa"/>
+            <w:tcBorders>
+              <w:top w:val="single" w:sz="6" w:space="0" w:color="000000"/>
+              <w:left w:val="single" w:sz="6" w:space="0" w:color="000000"/>
+              <w:bottom w:val="single" w:sz="6" w:space="0" w:color="000000"/>
+              <w:right w:val="single" w:sz="6" w:space="0" w:color="000000"/>
+            </w:tcBorders>
+            <w:shd w:val="clear" w:color="auto" w:fill="FFFFFF"/>
+            <w:tcMar>
+              <w:top w:w="105" w:type="dxa"/>
+              <w:left w:w="105" w:type="dxa"/>
+              <w:bottom w:w="105" w:type="dxa"/>
+              <w:right w:w="105" w:type="dxa"/>
+            </w:tcMar>
+            <w:hideMark/>
+          </w:tcPr>
+          <w:p>
+            <w:pPr>
+              <w:spacing w:line="0" w:lineRule="atLeast"/>
+              <w:jc w:val="both"/>
+              <w:rPr>
+                <w:rFonts w:ascii="Times" w:hAnsi="Times" w:cs="Times New Roman"/>
+                <w:sz w:val="20"/>
+                <w:szCs w:val="20"/>
+              </w:rPr>
+            </w:pPr>
+            <w:r>
+              <w:rPr>
+                <w:rFonts w:ascii="Arial" w:hAnsi="Arial" w:cs="Times New Roman"/>
+                <w:color w:val="000000"/>
+                <w:sz w:val="23"/>
+                <w:szCs w:val="23"/>
+              </w:rPr>
+              <w:t>0</w:t>
+            </w:r>
+            <w:r>
+              <w:rPr>
+                <w:rFonts w:ascii="Arial" w:hAnsi="Arial" w:cs="Times New Roman"/>
+                <w:color w:val="000000"/>
+                <w:sz w:val="23"/>
+                <w:szCs w:val="23"/>
+              </w:rPr>
+              <w:t>2</w:t>
+            </w:r>
+            <w:r>
+              <w:rPr>
+                <w:rFonts w:ascii="Arial" w:hAnsi="Arial" w:cs="Times New Roman"/>
+                <w:color w:val="000000"/>
+                <w:sz w:val="23"/>
+                <w:szCs w:val="23"/>
+              </w:rPr>
+              <w:t>/</w:t>
+            </w:r>
+            <w:r>
+              <w:rPr>
+                <w:rFonts w:ascii="Arial" w:hAnsi="Arial" w:cs="Times New Roman"/>
+                <w:color w:val="000000"/>
+                <w:sz w:val="23"/>
+                <w:szCs w:val="23"/>
+              </w:rPr>
+              <w:t>27</w:t>
+            </w:r>
+            <w:r>
+              <w:rPr>
+                <w:rFonts w:ascii="Arial" w:hAnsi="Arial" w:cs="Times New Roman"/>
+                <w:color w:val="000000"/>
+                <w:sz w:val="23"/>
+                <w:szCs w:val="23"/>
+              </w:rPr>
+              <w:t>/201</w:t>
+            </w:r>
+            <w:r>
+              <w:rPr>
+                <w:rFonts w:ascii="Arial" w:hAnsi="Arial" w:cs="Times New Roman"/>
+                <w:color w:val="000000"/>
+                <w:sz w:val="23"/>
+                <w:szCs w:val="23"/>
+              </w:rPr>
+              <w:t>5</w:t>
+            </w:r>
+          </w:p>
+        </w:tc>
+      </w:tr>
+      <w:tr>
+        <w:tc>
+          <w:tcPr>
+            <w:tcW w:w="2985" w:type="dxa"/>
+            <w:tcBorders>
+              <w:top w:val="single" w:sz="6" w:space="0" w:color="000000"/>
+              <w:left w:val="single" w:sz="6" w:space="0" w:color="000000"/>
+              <w:bottom w:val="single" w:sz="6" w:space="0" w:color="000000"/>
+              <w:right w:val="single" w:sz="6" w:space="0" w:color="000000"/>
+            </w:tcBorders>
+            <w:shd w:val="clear" w:color="auto" w:fill="FFFFFF"/>
+            <w:tcMar>
+              <w:top w:w="105" w:type="dxa"/>
+              <w:left w:w="105" w:type="dxa"/>
+              <w:bottom w:w="105" w:type="dxa"/>
+              <w:right w:w="105" w:type="dxa"/>
+            </w:tcMar>
+            <w:hideMark/>
+          </w:tcPr>
+          <w:p>
+            <w:pPr>
+              <w:spacing w:line="0" w:lineRule="atLeast"/>
+              <w:ind w:left="100"/>
+              <w:jc w:val="both"/>
+              <w:rPr>
+                <w:rFonts w:ascii="Times" w:hAnsi="Times" w:cs="Times New Roman"/>
+                <w:sz w:val="20"/>
+                <w:szCs w:val="20"/>
+              </w:rPr>
+            </w:pPr>
+            <w:r>
+              <w:rPr>
+                <w:rFonts w:ascii="Arial" w:hAnsi="Arial" w:cs="Arial"/>
+                <w:b/>
+                <w:bCs/>
+                <w:color w:val="000000"/>
+                <w:sz w:val="23"/>
+                <w:szCs w:val="23"/>
+              </w:rPr>
+              <w:t>Location</w:t>
+            </w:r>
+          </w:p>
+        </w:tc>
+        <w:tc>
+          <w:tcPr>
+            <w:tcW w:w="5865" w:type="dxa"/>
+            <w:tcBorders>
+              <w:top w:val="single" w:sz="6" w:space="0" w:color="000000"/>
+              <w:left w:val="single" w:sz="6" w:space="0" w:color="000000"/>
+              <w:bottom w:val="single" w:sz="6" w:space="0" w:color="000000"/>
+              <w:right w:val="single" w:sz="6" w:space="0" w:color="000000"/>
+            </w:tcBorders>
+            <w:shd w:val="clear" w:color="auto" w:fill="FFFFFF"/>
+            <w:tcMar>
+              <w:top w:w="105" w:type="dxa"/>
+              <w:left w:w="105" w:type="dxa"/>
+              <w:bottom w:w="105" w:type="dxa"/>
+              <w:right w:w="105" w:type="dxa"/>
+            </w:tcMar>
+            <w:hideMark/>
+          </w:tcPr>
+          <w:p>
+            <w:pPr>
+              <w:spacing w:line="0" w:lineRule="atLeast"/>
+              <w:jc w:val="both"/>
+              <w:rPr>
+                <w:rFonts w:ascii="Times" w:hAnsi="Times" w:cs="Times New Roman"/>
+                <w:sz w:val="20"/>
+                <w:szCs w:val="20"/>
+              </w:rPr>
+            </w:pPr>
+            <w:r>
+              <w:rPr>
+                <w:rFonts w:ascii="Arial" w:hAnsi="Arial" w:cs="Times New Roman"/>
+                <w:color w:val="000000"/>
+                <w:sz w:val="23"/>
+                <w:szCs w:val="23"/>
+              </w:rPr>
+              <w:t>Conference Call</w:t>
+            </w:r>
+          </w:p>
+        </w:tc>
+      </w:tr>
+      <w:tr>
+        <w:tc>
+          <w:tcPr>
+            <w:tcW w:w="2985" w:type="dxa"/>
+            <w:tcBorders>
+              <w:top w:val="single" w:sz="6" w:space="0" w:color="000000"/>
+              <w:left w:val="single" w:sz="6" w:space="0" w:color="000000"/>
+              <w:bottom w:val="single" w:sz="6" w:space="0" w:color="000000"/>
+              <w:right w:val="single" w:sz="6" w:space="0" w:color="000000"/>
+            </w:tcBorders>
+            <w:shd w:val="clear" w:color="auto" w:fill="FFFFFF"/>
+            <w:tcMar>
+              <w:top w:w="105" w:type="dxa"/>
+              <w:left w:w="105" w:type="dxa"/>
+              <w:bottom w:w="105" w:type="dxa"/>
+              <w:right w:w="105" w:type="dxa"/>
+            </w:tcMar>
+            <w:hideMark/>
+          </w:tcPr>
+          <w:p>
+            <w:pPr>
+              <w:spacing w:line="0" w:lineRule="atLeast"/>
+              <w:ind w:left="100"/>
+              <w:jc w:val="both"/>
+              <w:rPr>
+                <w:rFonts w:ascii="Times" w:hAnsi="Times" w:cs="Times New Roman"/>
+                <w:sz w:val="20"/>
+                <w:szCs w:val="20"/>
+              </w:rPr>
+            </w:pPr>
+            <w:r>
+              <w:rPr>
+                <w:rFonts w:ascii="Arial" w:hAnsi="Arial" w:cs="Arial"/>
+                <w:b/>
+                <w:bCs/>
+                <w:color w:val="000000"/>
+                <w:sz w:val="23"/>
+                <w:szCs w:val="23"/>
+              </w:rPr>
+              <w:t>Start</w:t>
+            </w:r>
+          </w:p>
+        </w:tc>
+        <w:tc>
+          <w:tcPr>
+            <w:tcW w:w="5865" w:type="dxa"/>
+            <w:tcBorders>
+              <w:top w:val="single" w:sz="6" w:space="0" w:color="000000"/>
+              <w:left w:val="single" w:sz="6" w:space="0" w:color="000000"/>
+              <w:bottom w:val="single" w:sz="6" w:space="0" w:color="000000"/>
+              <w:right w:val="single" w:sz="6" w:space="0" w:color="000000"/>
+            </w:tcBorders>
+            <w:shd w:val="clear" w:color="auto" w:fill="FFFFFF"/>
+            <w:tcMar>
+              <w:top w:w="105" w:type="dxa"/>
+              <w:left w:w="105" w:type="dxa"/>
+              <w:bottom w:w="105" w:type="dxa"/>
+              <w:right w:w="105" w:type="dxa"/>
+            </w:tcMar>
+            <w:hideMark/>
+          </w:tcPr>
+          <w:p>
+            <w:pPr>
+              <w:spacing w:line="0" w:lineRule="atLeast"/>
+              <w:jc w:val="both"/>
+              <w:rPr>
+                <w:rFonts w:ascii="Times" w:hAnsi="Times" w:cs="Times New Roman"/>
+                <w:sz w:val="20"/>
+                <w:szCs w:val="20"/>
+              </w:rPr>
+            </w:pPr>
+            <w:r>
+              <w:rPr>
+                <w:rFonts w:ascii="Arial" w:hAnsi="Arial" w:cs="Times New Roman"/>
+                <w:color w:val="000000"/>
+                <w:sz w:val="23"/>
+                <w:szCs w:val="23"/>
+              </w:rPr>
+              <w:t>5:30 P</w:t>
+            </w:r>
+            <w:r>
+              <w:rPr>
+                <w:rFonts w:ascii="Arial" w:hAnsi="Arial" w:cs="Times New Roman"/>
+                <w:color w:val="000000"/>
+                <w:sz w:val="23"/>
+                <w:szCs w:val="23"/>
+              </w:rPr>
+              <w:t>M</w:t>
+            </w:r>
+          </w:p>
+        </w:tc>
+      </w:tr>
+      <w:tr>
+        <w:tc>
+          <w:tcPr>
+            <w:tcW w:w="2985" w:type="dxa"/>
+            <w:tcBorders>
+              <w:top w:val="single" w:sz="6" w:space="0" w:color="000000"/>
+              <w:left w:val="single" w:sz="6" w:space="0" w:color="000000"/>
+              <w:bottom w:val="single" w:sz="6" w:space="0" w:color="000000"/>
+              <w:right w:val="single" w:sz="6" w:space="0" w:color="000000"/>
+            </w:tcBorders>
+            <w:shd w:val="clear" w:color="auto" w:fill="FFFFFF"/>
+            <w:tcMar>
+              <w:top w:w="105" w:type="dxa"/>
+              <w:left w:w="105" w:type="dxa"/>
+              <w:bottom w:w="105" w:type="dxa"/>
+              <w:right w:w="105" w:type="dxa"/>
+            </w:tcMar>
+            <w:hideMark/>
+          </w:tcPr>
+          <w:p>
+            <w:pPr>
+              <w:spacing w:line="0" w:lineRule="atLeast"/>
+              <w:ind w:left="100"/>
+              <w:jc w:val="both"/>
+              <w:rPr>
+                <w:rFonts w:ascii="Times" w:hAnsi="Times" w:cs="Times New Roman"/>
+                <w:sz w:val="20"/>
+                <w:szCs w:val="20"/>
+              </w:rPr>
+            </w:pPr>
+            <w:r>
+              <w:rPr>
+                <w:rFonts w:ascii="Arial" w:hAnsi="Arial" w:cs="Arial"/>
+                <w:b/>
+                <w:bCs/>
+                <w:color w:val="000000"/>
+                <w:sz w:val="23"/>
+                <w:szCs w:val="23"/>
+              </w:rPr>
+              <w:t>End</w:t>
+            </w:r>
+          </w:p>
+        </w:tc>
+        <w:tc>
+          <w:tcPr>
+            <w:tcW w:w="5865" w:type="dxa"/>
+            <w:tcBorders>
+              <w:top w:val="single" w:sz="6" w:space="0" w:color="000000"/>
+              <w:left w:val="single" w:sz="6" w:space="0" w:color="000000"/>
+              <w:bottom w:val="single" w:sz="6" w:space="0" w:color="000000"/>
+              <w:right w:val="single" w:sz="6" w:space="0" w:color="000000"/>
+            </w:tcBorders>
+            <w:shd w:val="clear" w:color="auto" w:fill="FFFFFF"/>
+            <w:tcMar>
+              <w:top w:w="105" w:type="dxa"/>
+              <w:left w:w="105" w:type="dxa"/>
+              <w:bottom w:w="105" w:type="dxa"/>
+              <w:right w:w="105" w:type="dxa"/>
+            </w:tcMar>
+            <w:hideMark/>
+          </w:tcPr>
+          <w:p>
+            <w:pPr>
+              <w:spacing w:line="0" w:lineRule="atLeast"/>
+              <w:jc w:val="both"/>
+              <w:rPr>
+                <w:rFonts w:ascii="Times" w:hAnsi="Times" w:cs="Times New Roman"/>
+                <w:sz w:val="20"/>
+                <w:szCs w:val="20"/>
+              </w:rPr>
+            </w:pPr>
+            <w:r>
+              <w:rPr>
+                <w:rFonts w:ascii="Arial" w:hAnsi="Arial" w:cs="Times New Roman"/>
+                <w:color w:val="000000"/>
+                <w:sz w:val="23"/>
+                <w:szCs w:val="23"/>
+              </w:rPr>
+              <w:t>6:30 P</w:t>
+            </w:r>
+            <w:r>
+              <w:rPr>
+                <w:rFonts w:ascii="Arial" w:hAnsi="Arial" w:cs="Times New Roman"/>
+                <w:color w:val="000000"/>
+                <w:sz w:val="23"/>
+                <w:szCs w:val="23"/>
+              </w:rPr>
+              <w:t>M</w:t>
+            </w:r>
+          </w:p>
+        </w:tc>
+      </w:tr>
+      <w:tr>
+        <w:tc>
+          <w:tcPr>
+            <w:tcW w:w="2985" w:type="dxa"/>
+            <w:tcBorders>
+              <w:top w:val="single" w:sz="6" w:space="0" w:color="000000"/>
+              <w:left w:val="single" w:sz="6" w:space="0" w:color="000000"/>
+              <w:bottom w:val="single" w:sz="6" w:space="0" w:color="000000"/>
+              <w:right w:val="single" w:sz="6" w:space="0" w:color="000000"/>
+            </w:tcBorders>
+            <w:shd w:val="clear" w:color="auto" w:fill="FFFFFF"/>
+            <w:tcMar>
+              <w:top w:w="105" w:type="dxa"/>
+              <w:left w:w="105" w:type="dxa"/>
+              <w:bottom w:w="105" w:type="dxa"/>
+              <w:right w:w="105" w:type="dxa"/>
+            </w:tcMar>
+            <w:hideMark/>
+          </w:tcPr>
+          <w:p>
+            <w:pPr>
+              <w:spacing w:line="0" w:lineRule="atLeast"/>
+              <w:ind w:left="100"/>
+              <w:jc w:val="both"/>
+              <w:rPr>
+                <w:rFonts w:ascii="Times" w:hAnsi="Times" w:cs="Times New Roman"/>
+                <w:sz w:val="20"/>
+                <w:szCs w:val="20"/>
+              </w:rPr>
+            </w:pPr>
+            <w:r>
+              <w:rPr>
+                <w:rFonts w:ascii="Arial" w:hAnsi="Arial" w:cs="Arial"/>
+                <w:b/>
+                <w:bCs/>
+                <w:color w:val="000000"/>
+                <w:sz w:val="23"/>
+                <w:szCs w:val="23"/>
+              </w:rPr>
+              <w:t>In Attendance</w:t>
+            </w:r>
+          </w:p>
+        </w:tc>
+        <w:tc>
+          <w:tcPr>
+            <w:tcW w:w="5865" w:type="dxa"/>
+            <w:tcBorders>
+              <w:top w:val="single" w:sz="6" w:space="0" w:color="000000"/>
+              <w:left w:val="single" w:sz="6" w:space="0" w:color="000000"/>
+              <w:bottom w:val="single" w:sz="6" w:space="0" w:color="000000"/>
+              <w:right w:val="single" w:sz="6" w:space="0" w:color="000000"/>
+            </w:tcBorders>
+            <w:shd w:val="clear" w:color="auto" w:fill="FFFFFF"/>
+            <w:tcMar>
+              <w:top w:w="105" w:type="dxa"/>
+              <w:left w:w="105" w:type="dxa"/>
+              <w:bottom w:w="105" w:type="dxa"/>
+              <w:right w:w="105" w:type="dxa"/>
+            </w:tcMar>
+            <w:hideMark/>
+          </w:tcPr>
+          <w:p>
+            <w:pPr>
+              <w:spacing w:line="0" w:lineRule="atLeast"/>
+              <w:jc w:val="both"/>
+              <w:rPr>
+                <w:rFonts w:ascii="Times" w:hAnsi="Times" w:cs="Times New Roman"/>
+                <w:sz w:val="20"/>
+                <w:szCs w:val="20"/>
+              </w:rPr>
+            </w:pPr>
+            <w:r>
+              <w:rPr>
+                <w:rFonts w:ascii="Arial" w:hAnsi="Arial" w:cs="Times New Roman"/>
+                <w:color w:val="000000"/>
+                <w:sz w:val="23"/>
+                <w:szCs w:val="23"/>
+              </w:rPr>
+              <w:t xml:space="preserve">Juan Caraballo, </w:t>
+            </w:r>
+            <w:r>
+              <w:rPr>
+                <w:rFonts w:ascii="Arial" w:hAnsi="Arial" w:cs="Times New Roman"/>
+                <w:color w:val="000000"/>
+                <w:sz w:val="23"/>
+                <w:szCs w:val="23"/>
+              </w:rPr>
+              <w:t>Jorge Travieso</w:t>
+            </w:r>
+            <w:r>
+              <w:rPr>
+                <w:rFonts w:ascii="Arial" w:hAnsi="Arial" w:cs="Times New Roman"/>
+                <w:color w:val="000000"/>
+                <w:sz w:val="23"/>
+                <w:szCs w:val="23"/>
+              </w:rPr>
+              <w:t xml:space="preserve">, </w:t>
+            </w:r>
+            <w:r>
+              <w:rPr>
+                <w:rFonts w:ascii="Arial" w:hAnsi="Arial" w:cs="Times New Roman"/>
+                <w:color w:val="000000"/>
+                <w:sz w:val="23"/>
+                <w:szCs w:val="23"/>
+              </w:rPr>
+              <w:t>Adrian Alfonso</w:t>
+            </w:r>
+          </w:p>
+        </w:tc>
+      </w:tr>
+      <w:tr>
+        <w:tc>
+          <w:tcPr>
+            <w:tcW w:w="2985" w:type="dxa"/>
+            <w:tcBorders>
+              <w:top w:val="single" w:sz="6" w:space="0" w:color="000000"/>
+              <w:left w:val="single" w:sz="6" w:space="0" w:color="000000"/>
+              <w:bottom w:val="single" w:sz="6" w:space="0" w:color="000000"/>
+              <w:right w:val="single" w:sz="6" w:space="0" w:color="000000"/>
+            </w:tcBorders>
+            <w:shd w:val="clear" w:color="auto" w:fill="FFFFFF"/>
+            <w:tcMar>
+              <w:top w:w="105" w:type="dxa"/>
+              <w:left w:w="105" w:type="dxa"/>
+              <w:bottom w:w="105" w:type="dxa"/>
+              <w:right w:w="105" w:type="dxa"/>
+            </w:tcMar>
+            <w:hideMark/>
+          </w:tcPr>
+          <w:p>
+            <w:pPr>
+              <w:spacing w:line="0" w:lineRule="atLeast"/>
+              <w:ind w:left="100"/>
+              <w:jc w:val="both"/>
+              <w:rPr>
+                <w:rFonts w:ascii="Times" w:hAnsi="Times" w:cs="Times New Roman"/>
+                <w:sz w:val="20"/>
+                <w:szCs w:val="20"/>
+              </w:rPr>
+            </w:pPr>
+            <w:r>
+              <w:rPr>
+                <w:rFonts w:ascii="Arial" w:hAnsi="Arial" w:cs="Arial"/>
+                <w:b/>
+                <w:bCs/>
+                <w:color w:val="000000"/>
+                <w:sz w:val="23"/>
+                <w:szCs w:val="23"/>
+              </w:rPr>
+              <w:t>Late</w:t>
+            </w:r>
+          </w:p>
+        </w:tc>
+        <w:tc>
+          <w:tcPr>
+            <w:tcW w:w="5865" w:type="dxa"/>
+            <w:tcBorders>
+              <w:top w:val="single" w:sz="6" w:space="0" w:color="000000"/>
+              <w:left w:val="single" w:sz="6" w:space="0" w:color="000000"/>
+              <w:bottom w:val="single" w:sz="6" w:space="0" w:color="000000"/>
+              <w:right w:val="single" w:sz="6" w:space="0" w:color="000000"/>
+            </w:tcBorders>
+            <w:shd w:val="clear" w:color="auto" w:fill="FFFFFF"/>
+            <w:tcMar>
+              <w:top w:w="105" w:type="dxa"/>
+              <w:left w:w="105" w:type="dxa"/>
+              <w:bottom w:w="105" w:type="dxa"/>
+              <w:right w:w="105" w:type="dxa"/>
+            </w:tcMar>
+            <w:hideMark/>
+          </w:tcPr>
+          <w:p>
+            <w:pPr>
+              <w:spacing w:line="0" w:lineRule="atLeast"/>
+              <w:jc w:val="both"/>
+              <w:rPr>
+                <w:rFonts w:ascii="Times" w:hAnsi="Times" w:cs="Times New Roman"/>
+                <w:sz w:val="20"/>
+                <w:szCs w:val="20"/>
+              </w:rPr>
+            </w:pPr>
+          </w:p>
+        </w:tc>
+      </w:tr>
+      <w:tr>
+        <w:tc>
+          <w:tcPr>
+            <w:tcW w:w="2985" w:type="dxa"/>
+            <w:tcBorders>
+              <w:top w:val="single" w:sz="6" w:space="0" w:color="000000"/>
+              <w:left w:val="single" w:sz="6" w:space="0" w:color="000000"/>
+              <w:bottom w:val="single" w:sz="6" w:space="0" w:color="000000"/>
+              <w:right w:val="single" w:sz="6" w:space="0" w:color="000000"/>
+            </w:tcBorders>
+            <w:shd w:val="clear" w:color="auto" w:fill="FFFFFF"/>
+            <w:tcMar>
+              <w:top w:w="105" w:type="dxa"/>
+              <w:left w:w="105" w:type="dxa"/>
+              <w:bottom w:w="105" w:type="dxa"/>
+              <w:right w:w="105" w:type="dxa"/>
+            </w:tcMar>
+            <w:hideMark/>
+          </w:tcPr>
+          <w:p>
+            <w:pPr>
+              <w:spacing w:line="0" w:lineRule="atLeast"/>
+              <w:ind w:left="100"/>
+              <w:jc w:val="both"/>
+              <w:rPr>
+                <w:rFonts w:ascii="Times" w:hAnsi="Times" w:cs="Times New Roman"/>
+                <w:sz w:val="20"/>
+                <w:szCs w:val="20"/>
+              </w:rPr>
+            </w:pPr>
+            <w:r>
+              <w:rPr>
+                <w:rFonts w:ascii="Arial" w:hAnsi="Arial" w:cs="Arial"/>
+                <w:b/>
+                <w:bCs/>
+                <w:color w:val="000000"/>
+                <w:sz w:val="23"/>
+                <w:szCs w:val="23"/>
+              </w:rPr>
+              <w:t>Agenda</w:t>
+            </w:r>
+          </w:p>
+        </w:tc>
+        <w:tc>
+          <w:tcPr>
+            <w:tcW w:w="5865" w:type="dxa"/>
+            <w:tcBorders>
+              <w:top w:val="single" w:sz="6" w:space="0" w:color="000000"/>
+              <w:left w:val="single" w:sz="6" w:space="0" w:color="000000"/>
+              <w:bottom w:val="single" w:sz="6" w:space="0" w:color="000000"/>
+              <w:right w:val="single" w:sz="6" w:space="0" w:color="000000"/>
+            </w:tcBorders>
+            <w:shd w:val="clear" w:color="auto" w:fill="FFFFFF"/>
+            <w:tcMar>
+              <w:top w:w="105" w:type="dxa"/>
+              <w:left w:w="105" w:type="dxa"/>
+              <w:bottom w:w="105" w:type="dxa"/>
+              <w:right w:w="105" w:type="dxa"/>
+            </w:tcMar>
+            <w:hideMark/>
+          </w:tcPr>
+          <w:p>
+            <w:pPr>
+              <w:spacing w:line="0" w:lineRule="atLeast"/>
+              <w:jc w:val="both"/>
+              <w:rPr>
+                <w:rFonts w:ascii="Times" w:hAnsi="Times" w:cs="Times New Roman"/>
+                <w:sz w:val="20"/>
+                <w:szCs w:val="20"/>
+              </w:rPr>
+            </w:pPr>
+            <w:r>
+              <w:rPr>
+                <w:rFonts w:ascii="Arial" w:hAnsi="Arial" w:cs="Times New Roman"/>
+                <w:color w:val="000000"/>
+                <w:sz w:val="23"/>
+                <w:szCs w:val="23"/>
+              </w:rPr>
+              <w:t>Sprint #2 Review</w:t>
+            </w:r>
+          </w:p>
+        </w:tc>
+      </w:tr>
+      <w:tr>
+        <w:tc>
+          <w:tcPr>
+            <w:tcW w:w="2985" w:type="dxa"/>
+            <w:tcBorders>
+              <w:top w:val="single" w:sz="6" w:space="0" w:color="000000"/>
+              <w:left w:val="single" w:sz="6" w:space="0" w:color="000000"/>
+              <w:bottom w:val="single" w:sz="6" w:space="0" w:color="000000"/>
+              <w:right w:val="single" w:sz="6" w:space="0" w:color="000000"/>
+            </w:tcBorders>
+            <w:shd w:val="clear" w:color="auto" w:fill="FFFFFF"/>
+            <w:tcMar>
+              <w:top w:w="105" w:type="dxa"/>
+              <w:left w:w="105" w:type="dxa"/>
+              <w:bottom w:w="105" w:type="dxa"/>
+              <w:right w:w="105" w:type="dxa"/>
+            </w:tcMar>
+            <w:hideMark/>
+          </w:tcPr>
+          <w:p>
+            <w:pPr>
+              <w:spacing w:line="0" w:lineRule="atLeast"/>
+              <w:ind w:left="100"/>
+              <w:jc w:val="both"/>
+              <w:rPr>
+                <w:rFonts w:ascii="Times" w:hAnsi="Times" w:cs="Times New Roman"/>
+                <w:sz w:val="20"/>
+                <w:szCs w:val="20"/>
+              </w:rPr>
+            </w:pPr>
+            <w:r>
+              <w:rPr>
+                <w:rFonts w:ascii="Arial" w:hAnsi="Arial" w:cs="Arial"/>
+                <w:b/>
+                <w:bCs/>
+                <w:color w:val="000000"/>
+                <w:sz w:val="23"/>
+                <w:szCs w:val="23"/>
+              </w:rPr>
+              <w:t>Summary of Discussion</w:t>
+            </w:r>
+          </w:p>
+        </w:tc>
+        <w:tc>
+          <w:tcPr>
+            <w:tcW w:w="5865" w:type="dxa"/>
+            <w:tcBorders>
+              <w:top w:val="single" w:sz="6" w:space="0" w:color="000000"/>
+              <w:left w:val="single" w:sz="6" w:space="0" w:color="000000"/>
+              <w:bottom w:val="single" w:sz="6" w:space="0" w:color="000000"/>
+              <w:right w:val="single" w:sz="6" w:space="0" w:color="000000"/>
+            </w:tcBorders>
+            <w:shd w:val="clear" w:color="auto" w:fill="FFFFFF"/>
+            <w:tcMar>
+              <w:top w:w="105" w:type="dxa"/>
+              <w:left w:w="105" w:type="dxa"/>
+              <w:bottom w:w="105" w:type="dxa"/>
+              <w:right w:w="105" w:type="dxa"/>
+            </w:tcMar>
+            <w:hideMark/>
+          </w:tcPr>
+          <w:p>
+            <w:pPr>
+              <w:pStyle w:val="ListParagraph"/>
+              <w:numPr>
+                <w:ilvl w:val="0"/>
+                <w:numId w:val="4"/>
+              </w:numPr>
+              <w:spacing w:line="0" w:lineRule="atLeast"/>
+              <w:jc w:val="both"/>
+              <w:rPr>
+                <w:rFonts w:ascii="Times" w:hAnsi="Times" w:cs="Times New Roman"/>
+                <w:sz w:val="20"/>
+                <w:szCs w:val="20"/>
+              </w:rPr>
+            </w:pPr>
+            <w:r>
+              <w:rPr>
+                <w:rFonts w:ascii="Arial" w:hAnsi="Arial" w:cs="Times New Roman"/>
+                <w:color w:val="000000"/>
+                <w:sz w:val="23"/>
+                <w:szCs w:val="23"/>
+              </w:rPr>
+              <w:t>Reviewe</w:t>
+            </w:r>
+            <w:r>
+              <w:rPr>
+                <w:rFonts w:ascii="Arial" w:hAnsi="Arial" w:cs="Times New Roman"/>
+                <w:color w:val="000000"/>
+                <w:sz w:val="23"/>
+                <w:szCs w:val="23"/>
+              </w:rPr>
+              <w:t>d the work done during Sprint #2</w:t>
+            </w:r>
+            <w:r>
+              <w:rPr>
+                <w:rFonts w:ascii="Arial" w:hAnsi="Arial" w:cs="Times New Roman"/>
+                <w:color w:val="000000"/>
+                <w:sz w:val="23"/>
+                <w:szCs w:val="23"/>
+              </w:rPr>
+              <w:t>.</w:t>
+            </w:r>
+          </w:p>
+          <w:p>
+            <w:pPr>
+              <w:pStyle w:val="ListParagraph"/>
+              <w:numPr>
+                <w:ilvl w:val="0"/>
+                <w:numId w:val="4"/>
+              </w:numPr>
+              <w:spacing w:line="0" w:lineRule="atLeast"/>
+              <w:jc w:val="both"/>
+              <w:rPr>
+                <w:rFonts w:ascii="Times" w:hAnsi="Times" w:cs="Times New Roman"/>
+                <w:sz w:val="20"/>
+                <w:szCs w:val="20"/>
+              </w:rPr>
+            </w:pPr>
+            <w:r>
+              <w:rPr>
+                <w:rFonts w:ascii="Arial" w:hAnsi="Arial" w:cs="Times New Roman"/>
+                <w:color w:val="000000"/>
+                <w:sz w:val="23"/>
+                <w:szCs w:val="23"/>
+              </w:rPr>
+              <w:t>Planned user stories were accepted.</w:t>
+            </w:r>
+          </w:p>
+          <w:p>
+            <w:pPr>
+              <w:pStyle w:val="ListParagraph"/>
+              <w:numPr>
+                <w:ilvl w:val="0"/>
+                <w:numId w:val="4"/>
+              </w:numPr>
+              <w:spacing w:line="0" w:lineRule="atLeast"/>
+              <w:jc w:val="both"/>
+              <w:rPr>
+                <w:rFonts w:ascii="Times" w:hAnsi="Times" w:cs="Times New Roman"/>
+                <w:sz w:val="20"/>
+                <w:szCs w:val="20"/>
+              </w:rPr>
+            </w:pPr>
+            <w:r>
+              <w:rPr>
+                <w:rFonts w:ascii="Arial" w:hAnsi="Arial" w:cs="Times New Roman"/>
+                <w:color w:val="000000"/>
+                <w:sz w:val="23"/>
+                <w:szCs w:val="23"/>
+              </w:rPr>
+              <w:t>Collected New Requirements</w:t>
+            </w:r>
+          </w:p>
+          <w:p>
+            <w:pPr>
+              <w:pStyle w:val="ListParagraph"/>
+              <w:numPr>
+                <w:ilvl w:val="0"/>
+                <w:numId w:val="4"/>
+              </w:numPr>
+              <w:spacing w:line="0" w:lineRule="atLeast"/>
+              <w:jc w:val="both"/>
+              <w:rPr>
+                <w:rFonts w:ascii="Times" w:hAnsi="Times" w:cs="Times New Roman"/>
+                <w:sz w:val="20"/>
+                <w:szCs w:val="20"/>
+              </w:rPr>
+            </w:pPr>
+            <w:r>
+              <w:rPr>
+                <w:rFonts w:ascii="Arial" w:hAnsi="Arial" w:cs="Times New Roman"/>
+                <w:color w:val="000000"/>
+                <w:sz w:val="23"/>
+                <w:szCs w:val="23"/>
+              </w:rPr>
+              <w:t>Planned Sprint #3</w:t>
+            </w:r>
+            <w:r>
+              <w:rPr>
+                <w:rFonts w:ascii="Arial" w:hAnsi="Arial" w:cs="Times New Roman"/>
+                <w:color w:val="000000"/>
+                <w:sz w:val="23"/>
+                <w:szCs w:val="23"/>
+              </w:rPr>
+              <w:t xml:space="preserve"> User Stories</w:t>
+            </w:r>
+          </w:p>
+        </w:tc>
+      </w:tr>
+      <w:tr>
+        <w:tc>
+          <w:tcPr>
+            <w:tcW w:w="2985" w:type="dxa"/>
+            <w:tcBorders>
+              <w:top w:val="single" w:sz="6" w:space="0" w:color="000000"/>
+              <w:left w:val="single" w:sz="6" w:space="0" w:color="000000"/>
+              <w:bottom w:val="single" w:sz="6" w:space="0" w:color="000000"/>
+              <w:right w:val="single" w:sz="6" w:space="0" w:color="000000"/>
+            </w:tcBorders>
+            <w:shd w:val="clear" w:color="auto" w:fill="FFFFFF"/>
+            <w:tcMar>
+              <w:top w:w="105" w:type="dxa"/>
+              <w:left w:w="105" w:type="dxa"/>
+              <w:bottom w:w="105" w:type="dxa"/>
+              <w:right w:w="105" w:type="dxa"/>
+            </w:tcMar>
+            <w:hideMark/>
+          </w:tcPr>
+          <w:p>
+            <w:pPr>
+              <w:spacing w:line="0" w:lineRule="atLeast"/>
+              <w:ind w:left="100"/>
+              <w:jc w:val="both"/>
+              <w:rPr>
+                <w:rFonts w:ascii="Times" w:hAnsi="Times" w:cs="Times New Roman"/>
+                <w:sz w:val="20"/>
+                <w:szCs w:val="20"/>
+              </w:rPr>
+            </w:pPr>
+            <w:r>
+              <w:rPr>
+                <w:rFonts w:ascii="Arial" w:hAnsi="Arial" w:cs="Arial"/>
+                <w:b/>
+                <w:bCs/>
+                <w:color w:val="000000"/>
+                <w:sz w:val="23"/>
+                <w:szCs w:val="23"/>
+              </w:rPr>
+              <w:t>Assigned Tasks</w:t>
+            </w:r>
+          </w:p>
+        </w:tc>
+        <w:tc>
+          <w:tcPr>
+            <w:tcW w:w="5865" w:type="dxa"/>
+            <w:tcBorders>
+              <w:top w:val="single" w:sz="6" w:space="0" w:color="000000"/>
+              <w:left w:val="single" w:sz="6" w:space="0" w:color="000000"/>
+              <w:bottom w:val="single" w:sz="6" w:space="0" w:color="000000"/>
+              <w:right w:val="single" w:sz="6" w:space="0" w:color="000000"/>
+            </w:tcBorders>
+            <w:shd w:val="clear" w:color="auto" w:fill="FFFFFF"/>
+            <w:tcMar>
+              <w:top w:w="105" w:type="dxa"/>
+              <w:left w:w="105" w:type="dxa"/>
+              <w:bottom w:w="105" w:type="dxa"/>
+              <w:right w:w="105" w:type="dxa"/>
+            </w:tcMar>
+            <w:hideMark/>
+          </w:tcPr>
+          <w:p>
+            <w:pPr>
+              <w:numPr>
+                <w:ilvl w:val="0"/>
+                <w:numId w:val="1"/>
+              </w:numPr>
+              <w:spacing w:line="0" w:lineRule="atLeast"/>
+              <w:ind w:left="0"/>
+              <w:jc w:val="both"/>
+              <w:textAlignment w:val="baseline"/>
+              <w:rPr>
+                <w:rFonts w:ascii="Arial" w:hAnsi="Arial" w:cs="Arial"/>
+                <w:color w:val="000000"/>
+                <w:sz w:val="23"/>
+                <w:szCs w:val="23"/>
+              </w:rPr>
+            </w:pPr>
+            <w:r>
+              <w:rPr>
+                <w:rFonts w:ascii="Arial" w:hAnsi="Arial" w:cs="Arial"/>
+                <w:color w:val="000000"/>
+                <w:sz w:val="23"/>
+                <w:szCs w:val="23"/>
+              </w:rPr>
+              <w:t xml:space="preserve">Assign use stories to sprint </w:t>
+            </w:r>
+            <w:r>
+              <w:rPr>
+                <w:rFonts w:ascii="Arial" w:hAnsi="Arial" w:cs="Arial"/>
+                <w:color w:val="000000"/>
+                <w:sz w:val="23"/>
+                <w:szCs w:val="23"/>
+              </w:rPr>
+              <w:t>3</w:t>
+            </w:r>
+            <w:r>
+              <w:rPr>
+                <w:rFonts w:ascii="Arial" w:hAnsi="Arial" w:cs="Arial"/>
+                <w:color w:val="000000"/>
+                <w:sz w:val="23"/>
+                <w:szCs w:val="23"/>
+              </w:rPr>
+              <w:t xml:space="preserve"> and create tasks.</w:t>
+            </w:r>
+          </w:p>
+        </w:tc>
+      </w:tr>
+    </w:tbl>
+    <w:p/>
+    <w:p/>
+    <w:p/>
+    <w:p/>
+    <w:tbl>
+      <w:tblPr>
+        <w:tblW w:w="0" w:type="auto"/>
+        <w:tblCellMar>
+          <w:top w:w="15" w:type="dxa"/>
+          <w:left w:w="15" w:type="dxa"/>
+          <w:bottom w:w="15" w:type="dxa"/>
+          <w:right w:w="15" w:type="dxa"/>
+        </w:tblCellMar>
+        <w:tblLook w:val="04A0" w:firstRow="1" w:lastRow="0" w:firstColumn="1" w:lastColumn="0" w:noHBand="0" w:noVBand="1"/>
+      </w:tblPr>
+      <w:tblGrid>
+        <w:gridCol w:w="2985"/>
+        <w:gridCol w:w="5865"/>
+      </w:tblGrid>
+      <w:tr>
+        <w:tc>
+          <w:tcPr>
+            <w:tcW w:w="2985" w:type="dxa"/>
+            <w:tcBorders>
+              <w:top w:val="single" w:sz="6" w:space="0" w:color="000000"/>
+              <w:left w:val="single" w:sz="6" w:space="0" w:color="000000"/>
+              <w:bottom w:val="single" w:sz="6" w:space="0" w:color="000000"/>
+              <w:right w:val="single" w:sz="6" w:space="0" w:color="000000"/>
+            </w:tcBorders>
+            <w:shd w:val="clear" w:color="auto" w:fill="FFFFFF"/>
+            <w:tcMar>
+              <w:top w:w="105" w:type="dxa"/>
+              <w:left w:w="105" w:type="dxa"/>
+              <w:bottom w:w="105" w:type="dxa"/>
+              <w:right w:w="105" w:type="dxa"/>
+            </w:tcMar>
+            <w:hideMark/>
+          </w:tcPr>
+          <w:p>
+            <w:pPr>
+              <w:spacing w:line="0" w:lineRule="atLeast"/>
+              <w:ind w:left="100"/>
+              <w:jc w:val="both"/>
+              <w:rPr>
+                <w:rFonts w:ascii="Times" w:hAnsi="Times" w:cs="Times New Roman"/>
+                <w:sz w:val="20"/>
+                <w:szCs w:val="20"/>
+              </w:rPr>
+            </w:pPr>
+            <w:r>
+              <w:rPr>
+                <w:rFonts w:ascii="Arial" w:hAnsi="Arial" w:cs="Arial"/>
+                <w:b/>
+                <w:bCs/>
+                <w:color w:val="000000"/>
+                <w:sz w:val="23"/>
+                <w:szCs w:val="23"/>
+              </w:rPr>
+              <w:lastRenderedPageBreak/>
+              <w:t>Date</w:t>
+            </w:r>
+          </w:p>
+        </w:tc>
+        <w:tc>
+          <w:tcPr>
+            <w:tcW w:w="5865" w:type="dxa"/>
+            <w:tcBorders>
+              <w:top w:val="single" w:sz="6" w:space="0" w:color="000000"/>
+              <w:left w:val="single" w:sz="6" w:space="0" w:color="000000"/>
+              <w:bottom w:val="single" w:sz="6" w:space="0" w:color="000000"/>
+              <w:right w:val="single" w:sz="6" w:space="0" w:color="000000"/>
+            </w:tcBorders>
+            <w:shd w:val="clear" w:color="auto" w:fill="FFFFFF"/>
+            <w:tcMar>
+              <w:top w:w="105" w:type="dxa"/>
+              <w:left w:w="105" w:type="dxa"/>
+              <w:bottom w:w="105" w:type="dxa"/>
+              <w:right w:w="105" w:type="dxa"/>
+            </w:tcMar>
+            <w:hideMark/>
+          </w:tcPr>
+          <w:p>
+            <w:pPr>
+              <w:spacing w:line="0" w:lineRule="atLeast"/>
+              <w:jc w:val="both"/>
+              <w:rPr>
+                <w:rFonts w:ascii="Times" w:hAnsi="Times" w:cs="Times New Roman"/>
+                <w:sz w:val="20"/>
+                <w:szCs w:val="20"/>
+              </w:rPr>
+            </w:pPr>
+            <w:r>
+              <w:rPr>
+                <w:rFonts w:ascii="Arial" w:hAnsi="Arial" w:cs="Times New Roman"/>
+                <w:color w:val="000000"/>
+                <w:sz w:val="23"/>
+                <w:szCs w:val="23"/>
+              </w:rPr>
+              <w:t>0</w:t>
+            </w:r>
+            <w:r>
+              <w:rPr>
+                <w:rFonts w:ascii="Arial" w:hAnsi="Arial" w:cs="Times New Roman"/>
+                <w:color w:val="000000"/>
+                <w:sz w:val="23"/>
+                <w:szCs w:val="23"/>
+              </w:rPr>
+              <w:t>3</w:t>
+            </w:r>
+            <w:r>
+              <w:rPr>
+                <w:rFonts w:ascii="Arial" w:hAnsi="Arial" w:cs="Times New Roman"/>
+                <w:color w:val="000000"/>
+                <w:sz w:val="23"/>
+                <w:szCs w:val="23"/>
+              </w:rPr>
+              <w:t>/</w:t>
+            </w:r>
+            <w:r>
+              <w:rPr>
+                <w:rFonts w:ascii="Arial" w:hAnsi="Arial" w:cs="Times New Roman"/>
+                <w:color w:val="000000"/>
+                <w:sz w:val="23"/>
+                <w:szCs w:val="23"/>
+              </w:rPr>
+              <w:t>13</w:t>
+            </w:r>
+            <w:r>
+              <w:rPr>
+                <w:rFonts w:ascii="Arial" w:hAnsi="Arial" w:cs="Times New Roman"/>
+                <w:color w:val="000000"/>
+                <w:sz w:val="23"/>
+                <w:szCs w:val="23"/>
+              </w:rPr>
+              <w:t>/201</w:t>
+            </w:r>
+            <w:r>
+              <w:rPr>
+                <w:rFonts w:ascii="Arial" w:hAnsi="Arial" w:cs="Times New Roman"/>
+                <w:color w:val="000000"/>
+                <w:sz w:val="23"/>
+                <w:szCs w:val="23"/>
+              </w:rPr>
+              <w:t>5</w:t>
+            </w:r>
+          </w:p>
+        </w:tc>
+      </w:tr>
+      <w:tr>
+        <w:tc>
+          <w:tcPr>
+            <w:tcW w:w="2985" w:type="dxa"/>
+            <w:tcBorders>
+              <w:top w:val="single" w:sz="6" w:space="0" w:color="000000"/>
+              <w:left w:val="single" w:sz="6" w:space="0" w:color="000000"/>
+              <w:bottom w:val="single" w:sz="6" w:space="0" w:color="000000"/>
+              <w:right w:val="single" w:sz="6" w:space="0" w:color="000000"/>
+            </w:tcBorders>
+            <w:shd w:val="clear" w:color="auto" w:fill="FFFFFF"/>
+            <w:tcMar>
+              <w:top w:w="105" w:type="dxa"/>
+              <w:left w:w="105" w:type="dxa"/>
+              <w:bottom w:w="105" w:type="dxa"/>
+              <w:right w:w="105" w:type="dxa"/>
+            </w:tcMar>
+            <w:hideMark/>
+          </w:tcPr>
+          <w:p>
+            <w:pPr>
+              <w:spacing w:line="0" w:lineRule="atLeast"/>
+              <w:ind w:left="100"/>
+              <w:jc w:val="both"/>
+              <w:rPr>
+                <w:rFonts w:ascii="Times" w:hAnsi="Times" w:cs="Times New Roman"/>
+                <w:sz w:val="20"/>
+                <w:szCs w:val="20"/>
+              </w:rPr>
+            </w:pPr>
+            <w:r>
+              <w:rPr>
+                <w:rFonts w:ascii="Arial" w:hAnsi="Arial" w:cs="Arial"/>
+                <w:b/>
+                <w:bCs/>
+                <w:color w:val="000000"/>
+                <w:sz w:val="23"/>
+                <w:szCs w:val="23"/>
+              </w:rPr>
+              <w:t>Location</w:t>
+            </w:r>
+          </w:p>
+        </w:tc>
+        <w:tc>
+          <w:tcPr>
+            <w:tcW w:w="5865" w:type="dxa"/>
+            <w:tcBorders>
+              <w:top w:val="single" w:sz="6" w:space="0" w:color="000000"/>
+              <w:left w:val="single" w:sz="6" w:space="0" w:color="000000"/>
+              <w:bottom w:val="single" w:sz="6" w:space="0" w:color="000000"/>
+              <w:right w:val="single" w:sz="6" w:space="0" w:color="000000"/>
+            </w:tcBorders>
+            <w:shd w:val="clear" w:color="auto" w:fill="FFFFFF"/>
+            <w:tcMar>
+              <w:top w:w="105" w:type="dxa"/>
+              <w:left w:w="105" w:type="dxa"/>
+              <w:bottom w:w="105" w:type="dxa"/>
+              <w:right w:w="105" w:type="dxa"/>
+            </w:tcMar>
+            <w:hideMark/>
+          </w:tcPr>
+          <w:p>
+            <w:pPr>
+              <w:spacing w:line="0" w:lineRule="atLeast"/>
+              <w:jc w:val="both"/>
+              <w:rPr>
+                <w:rFonts w:ascii="Times" w:hAnsi="Times" w:cs="Times New Roman"/>
+                <w:sz w:val="20"/>
+                <w:szCs w:val="20"/>
+              </w:rPr>
+            </w:pPr>
+            <w:r>
+              <w:rPr>
+                <w:rFonts w:ascii="Arial" w:hAnsi="Arial" w:cs="Times New Roman"/>
+                <w:color w:val="000000"/>
+                <w:sz w:val="23"/>
+                <w:szCs w:val="23"/>
+              </w:rPr>
+              <w:t>Conference Call</w:t>
+            </w:r>
+          </w:p>
+        </w:tc>
+      </w:tr>
+      <w:tr>
+        <w:tc>
+          <w:tcPr>
+            <w:tcW w:w="2985" w:type="dxa"/>
+            <w:tcBorders>
+              <w:top w:val="single" w:sz="6" w:space="0" w:color="000000"/>
+              <w:left w:val="single" w:sz="6" w:space="0" w:color="000000"/>
+              <w:bottom w:val="single" w:sz="6" w:space="0" w:color="000000"/>
+              <w:right w:val="single" w:sz="6" w:space="0" w:color="000000"/>
+            </w:tcBorders>
+            <w:shd w:val="clear" w:color="auto" w:fill="FFFFFF"/>
+            <w:tcMar>
+              <w:top w:w="105" w:type="dxa"/>
+              <w:left w:w="105" w:type="dxa"/>
+              <w:bottom w:w="105" w:type="dxa"/>
+              <w:right w:w="105" w:type="dxa"/>
+            </w:tcMar>
+            <w:hideMark/>
+          </w:tcPr>
+          <w:p>
+            <w:pPr>
+              <w:spacing w:line="0" w:lineRule="atLeast"/>
+              <w:ind w:left="100"/>
+              <w:jc w:val="both"/>
+              <w:rPr>
+                <w:rFonts w:ascii="Times" w:hAnsi="Times" w:cs="Times New Roman"/>
+                <w:sz w:val="20"/>
+                <w:szCs w:val="20"/>
+              </w:rPr>
+            </w:pPr>
+            <w:r>
+              <w:rPr>
+                <w:rFonts w:ascii="Arial" w:hAnsi="Arial" w:cs="Arial"/>
+                <w:b/>
+                <w:bCs/>
+                <w:color w:val="000000"/>
+                <w:sz w:val="23"/>
+                <w:szCs w:val="23"/>
+              </w:rPr>
+              <w:t>Start</w:t>
+            </w:r>
+          </w:p>
+        </w:tc>
+        <w:tc>
+          <w:tcPr>
+            <w:tcW w:w="5865" w:type="dxa"/>
+            <w:tcBorders>
+              <w:top w:val="single" w:sz="6" w:space="0" w:color="000000"/>
+              <w:left w:val="single" w:sz="6" w:space="0" w:color="000000"/>
+              <w:bottom w:val="single" w:sz="6" w:space="0" w:color="000000"/>
+              <w:right w:val="single" w:sz="6" w:space="0" w:color="000000"/>
+            </w:tcBorders>
+            <w:shd w:val="clear" w:color="auto" w:fill="FFFFFF"/>
+            <w:tcMar>
+              <w:top w:w="105" w:type="dxa"/>
+              <w:left w:w="105" w:type="dxa"/>
+              <w:bottom w:w="105" w:type="dxa"/>
+              <w:right w:w="105" w:type="dxa"/>
+            </w:tcMar>
+            <w:hideMark/>
+          </w:tcPr>
+          <w:p>
+            <w:pPr>
+              <w:spacing w:line="0" w:lineRule="atLeast"/>
+              <w:jc w:val="both"/>
+              <w:rPr>
+                <w:rFonts w:ascii="Times" w:hAnsi="Times" w:cs="Times New Roman"/>
+                <w:sz w:val="20"/>
+                <w:szCs w:val="20"/>
+              </w:rPr>
+            </w:pPr>
+            <w:r>
+              <w:rPr>
+                <w:rFonts w:ascii="Arial" w:hAnsi="Arial" w:cs="Times New Roman"/>
+                <w:color w:val="000000"/>
+                <w:sz w:val="23"/>
+                <w:szCs w:val="23"/>
+              </w:rPr>
+              <w:t>5:30 P</w:t>
+            </w:r>
+            <w:r>
+              <w:rPr>
+                <w:rFonts w:ascii="Arial" w:hAnsi="Arial" w:cs="Times New Roman"/>
+                <w:color w:val="000000"/>
+                <w:sz w:val="23"/>
+                <w:szCs w:val="23"/>
+              </w:rPr>
+              <w:t>M</w:t>
+            </w:r>
+          </w:p>
+        </w:tc>
+      </w:tr>
+      <w:tr>
+        <w:tc>
+          <w:tcPr>
+            <w:tcW w:w="2985" w:type="dxa"/>
+            <w:tcBorders>
+              <w:top w:val="single" w:sz="6" w:space="0" w:color="000000"/>
+              <w:left w:val="single" w:sz="6" w:space="0" w:color="000000"/>
+              <w:bottom w:val="single" w:sz="6" w:space="0" w:color="000000"/>
+              <w:right w:val="single" w:sz="6" w:space="0" w:color="000000"/>
+            </w:tcBorders>
+            <w:shd w:val="clear" w:color="auto" w:fill="FFFFFF"/>
+            <w:tcMar>
+              <w:top w:w="105" w:type="dxa"/>
+              <w:left w:w="105" w:type="dxa"/>
+              <w:bottom w:w="105" w:type="dxa"/>
+              <w:right w:w="105" w:type="dxa"/>
+            </w:tcMar>
+            <w:hideMark/>
+          </w:tcPr>
+          <w:p>
+            <w:pPr>
+              <w:spacing w:line="0" w:lineRule="atLeast"/>
+              <w:ind w:left="100"/>
+              <w:jc w:val="both"/>
+              <w:rPr>
+                <w:rFonts w:ascii="Times" w:hAnsi="Times" w:cs="Times New Roman"/>
+                <w:sz w:val="20"/>
+                <w:szCs w:val="20"/>
+              </w:rPr>
+            </w:pPr>
+            <w:r>
+              <w:rPr>
+                <w:rFonts w:ascii="Arial" w:hAnsi="Arial" w:cs="Arial"/>
+                <w:b/>
+                <w:bCs/>
+                <w:color w:val="000000"/>
+                <w:sz w:val="23"/>
+                <w:szCs w:val="23"/>
+              </w:rPr>
+              <w:t>End</w:t>
+            </w:r>
+          </w:p>
+        </w:tc>
+        <w:tc>
+          <w:tcPr>
+            <w:tcW w:w="5865" w:type="dxa"/>
+            <w:tcBorders>
+              <w:top w:val="single" w:sz="6" w:space="0" w:color="000000"/>
+              <w:left w:val="single" w:sz="6" w:space="0" w:color="000000"/>
+              <w:bottom w:val="single" w:sz="6" w:space="0" w:color="000000"/>
+              <w:right w:val="single" w:sz="6" w:space="0" w:color="000000"/>
+            </w:tcBorders>
+            <w:shd w:val="clear" w:color="auto" w:fill="FFFFFF"/>
+            <w:tcMar>
+              <w:top w:w="105" w:type="dxa"/>
+              <w:left w:w="105" w:type="dxa"/>
+              <w:bottom w:w="105" w:type="dxa"/>
+              <w:right w:w="105" w:type="dxa"/>
+            </w:tcMar>
+            <w:hideMark/>
+          </w:tcPr>
+          <w:p>
+            <w:pPr>
+              <w:spacing w:line="0" w:lineRule="atLeast"/>
+              <w:jc w:val="both"/>
+              <w:rPr>
+                <w:rFonts w:ascii="Times" w:hAnsi="Times" w:cs="Times New Roman"/>
+                <w:sz w:val="20"/>
+                <w:szCs w:val="20"/>
+              </w:rPr>
+            </w:pPr>
+            <w:r>
+              <w:rPr>
+                <w:rFonts w:ascii="Arial" w:hAnsi="Arial" w:cs="Times New Roman"/>
+                <w:color w:val="000000"/>
+                <w:sz w:val="23"/>
+                <w:szCs w:val="23"/>
+              </w:rPr>
+              <w:t>7</w:t>
+            </w:r>
+            <w:r>
+              <w:rPr>
+                <w:rFonts w:ascii="Arial" w:hAnsi="Arial" w:cs="Times New Roman"/>
+                <w:color w:val="000000"/>
+                <w:sz w:val="23"/>
+                <w:szCs w:val="23"/>
+              </w:rPr>
+              <w:t>:30 P</w:t>
+            </w:r>
+            <w:r>
+              <w:rPr>
+                <w:rFonts w:ascii="Arial" w:hAnsi="Arial" w:cs="Times New Roman"/>
+                <w:color w:val="000000"/>
+                <w:sz w:val="23"/>
+                <w:szCs w:val="23"/>
+              </w:rPr>
+              <w:t>M</w:t>
+            </w:r>
+          </w:p>
+        </w:tc>
+      </w:tr>
+      <w:tr>
+        <w:tc>
+          <w:tcPr>
+            <w:tcW w:w="2985" w:type="dxa"/>
+            <w:tcBorders>
+              <w:top w:val="single" w:sz="6" w:space="0" w:color="000000"/>
+              <w:left w:val="single" w:sz="6" w:space="0" w:color="000000"/>
+              <w:bottom w:val="single" w:sz="6" w:space="0" w:color="000000"/>
+              <w:right w:val="single" w:sz="6" w:space="0" w:color="000000"/>
+            </w:tcBorders>
+            <w:shd w:val="clear" w:color="auto" w:fill="FFFFFF"/>
+            <w:tcMar>
+              <w:top w:w="105" w:type="dxa"/>
+              <w:left w:w="105" w:type="dxa"/>
+              <w:bottom w:w="105" w:type="dxa"/>
+              <w:right w:w="105" w:type="dxa"/>
+            </w:tcMar>
+            <w:hideMark/>
+          </w:tcPr>
+          <w:p>
+            <w:pPr>
+              <w:spacing w:line="0" w:lineRule="atLeast"/>
+              <w:ind w:left="100"/>
+              <w:jc w:val="both"/>
+              <w:rPr>
+                <w:rFonts w:ascii="Times" w:hAnsi="Times" w:cs="Times New Roman"/>
+                <w:sz w:val="20"/>
+                <w:szCs w:val="20"/>
+              </w:rPr>
+            </w:pPr>
+            <w:r>
+              <w:rPr>
+                <w:rFonts w:ascii="Arial" w:hAnsi="Arial" w:cs="Arial"/>
+                <w:b/>
+                <w:bCs/>
+                <w:color w:val="000000"/>
+                <w:sz w:val="23"/>
+                <w:szCs w:val="23"/>
+              </w:rPr>
+              <w:t>In Attendance</w:t>
+            </w:r>
+          </w:p>
+        </w:tc>
+        <w:tc>
+          <w:tcPr>
+            <w:tcW w:w="5865" w:type="dxa"/>
+            <w:tcBorders>
+              <w:top w:val="single" w:sz="6" w:space="0" w:color="000000"/>
+              <w:left w:val="single" w:sz="6" w:space="0" w:color="000000"/>
+              <w:bottom w:val="single" w:sz="6" w:space="0" w:color="000000"/>
+              <w:right w:val="single" w:sz="6" w:space="0" w:color="000000"/>
+            </w:tcBorders>
+            <w:shd w:val="clear" w:color="auto" w:fill="FFFFFF"/>
+            <w:tcMar>
+              <w:top w:w="105" w:type="dxa"/>
+              <w:left w:w="105" w:type="dxa"/>
+              <w:bottom w:w="105" w:type="dxa"/>
+              <w:right w:w="105" w:type="dxa"/>
+            </w:tcMar>
+            <w:hideMark/>
+          </w:tcPr>
+          <w:p>
+            <w:pPr>
+              <w:spacing w:line="0" w:lineRule="atLeast"/>
+              <w:jc w:val="both"/>
+              <w:rPr>
+                <w:rFonts w:ascii="Times" w:hAnsi="Times" w:cs="Times New Roman"/>
+                <w:sz w:val="20"/>
+                <w:szCs w:val="20"/>
+              </w:rPr>
+            </w:pPr>
+            <w:r>
+              <w:rPr>
+                <w:rFonts w:ascii="Arial" w:hAnsi="Arial" w:cs="Times New Roman"/>
+                <w:color w:val="000000"/>
+                <w:sz w:val="23"/>
+                <w:szCs w:val="23"/>
+              </w:rPr>
+              <w:t xml:space="preserve">Juan Caraballo, </w:t>
+            </w:r>
+            <w:r>
+              <w:rPr>
+                <w:rFonts w:ascii="Arial" w:hAnsi="Arial" w:cs="Times New Roman"/>
+                <w:color w:val="000000"/>
+                <w:sz w:val="23"/>
+                <w:szCs w:val="23"/>
+              </w:rPr>
+              <w:t>Jorge Travieso</w:t>
+            </w:r>
+            <w:r>
+              <w:rPr>
+                <w:rFonts w:ascii="Arial" w:hAnsi="Arial" w:cs="Times New Roman"/>
+                <w:color w:val="000000"/>
+                <w:sz w:val="23"/>
+                <w:szCs w:val="23"/>
+              </w:rPr>
+              <w:t xml:space="preserve">, </w:t>
+            </w:r>
+            <w:r>
+              <w:rPr>
+                <w:rFonts w:ascii="Arial" w:hAnsi="Arial" w:cs="Times New Roman"/>
+                <w:color w:val="000000"/>
+                <w:sz w:val="23"/>
+                <w:szCs w:val="23"/>
+              </w:rPr>
+              <w:t>Adrian Alfonso</w:t>
+            </w:r>
+          </w:p>
+        </w:tc>
+      </w:tr>
+      <w:tr>
+        <w:tc>
+          <w:tcPr>
+            <w:tcW w:w="2985" w:type="dxa"/>
+            <w:tcBorders>
+              <w:top w:val="single" w:sz="6" w:space="0" w:color="000000"/>
+              <w:left w:val="single" w:sz="6" w:space="0" w:color="000000"/>
+              <w:bottom w:val="single" w:sz="6" w:space="0" w:color="000000"/>
+              <w:right w:val="single" w:sz="6" w:space="0" w:color="000000"/>
+            </w:tcBorders>
+            <w:shd w:val="clear" w:color="auto" w:fill="FFFFFF"/>
+            <w:tcMar>
+              <w:top w:w="105" w:type="dxa"/>
+              <w:left w:w="105" w:type="dxa"/>
+              <w:bottom w:w="105" w:type="dxa"/>
+              <w:right w:w="105" w:type="dxa"/>
+            </w:tcMar>
+            <w:hideMark/>
+          </w:tcPr>
+          <w:p>
+            <w:pPr>
+              <w:spacing w:line="0" w:lineRule="atLeast"/>
+              <w:ind w:left="100"/>
+              <w:jc w:val="both"/>
+              <w:rPr>
+                <w:rFonts w:ascii="Times" w:hAnsi="Times" w:cs="Times New Roman"/>
+                <w:sz w:val="20"/>
+                <w:szCs w:val="20"/>
+              </w:rPr>
+            </w:pPr>
+            <w:r>
+              <w:rPr>
+                <w:rFonts w:ascii="Arial" w:hAnsi="Arial" w:cs="Arial"/>
+                <w:b/>
+                <w:bCs/>
+                <w:color w:val="000000"/>
+                <w:sz w:val="23"/>
+                <w:szCs w:val="23"/>
+              </w:rPr>
+              <w:t>Late</w:t>
+            </w:r>
+          </w:p>
+        </w:tc>
+        <w:tc>
+          <w:tcPr>
+            <w:tcW w:w="5865" w:type="dxa"/>
+            <w:tcBorders>
+              <w:top w:val="single" w:sz="6" w:space="0" w:color="000000"/>
+              <w:left w:val="single" w:sz="6" w:space="0" w:color="000000"/>
+              <w:bottom w:val="single" w:sz="6" w:space="0" w:color="000000"/>
+              <w:right w:val="single" w:sz="6" w:space="0" w:color="000000"/>
+            </w:tcBorders>
+            <w:shd w:val="clear" w:color="auto" w:fill="FFFFFF"/>
+            <w:tcMar>
+              <w:top w:w="105" w:type="dxa"/>
+              <w:left w:w="105" w:type="dxa"/>
+              <w:bottom w:w="105" w:type="dxa"/>
+              <w:right w:w="105" w:type="dxa"/>
+            </w:tcMar>
+            <w:hideMark/>
+          </w:tcPr>
+          <w:p>
+            <w:pPr>
+              <w:spacing w:line="0" w:lineRule="atLeast"/>
+              <w:jc w:val="both"/>
+              <w:rPr>
+                <w:rFonts w:ascii="Times" w:hAnsi="Times" w:cs="Times New Roman"/>
+                <w:sz w:val="20"/>
+                <w:szCs w:val="20"/>
+              </w:rPr>
+            </w:pPr>
+          </w:p>
+        </w:tc>
+      </w:tr>
+      <w:tr>
+        <w:tc>
+          <w:tcPr>
+            <w:tcW w:w="2985" w:type="dxa"/>
+            <w:tcBorders>
+              <w:top w:val="single" w:sz="6" w:space="0" w:color="000000"/>
+              <w:left w:val="single" w:sz="6" w:space="0" w:color="000000"/>
+              <w:bottom w:val="single" w:sz="6" w:space="0" w:color="000000"/>
+              <w:right w:val="single" w:sz="6" w:space="0" w:color="000000"/>
+            </w:tcBorders>
+            <w:shd w:val="clear" w:color="auto" w:fill="FFFFFF"/>
+            <w:tcMar>
+              <w:top w:w="105" w:type="dxa"/>
+              <w:left w:w="105" w:type="dxa"/>
+              <w:bottom w:w="105" w:type="dxa"/>
+              <w:right w:w="105" w:type="dxa"/>
+            </w:tcMar>
+            <w:hideMark/>
+          </w:tcPr>
+          <w:p>
+            <w:pPr>
+              <w:spacing w:line="0" w:lineRule="atLeast"/>
+              <w:ind w:left="100"/>
+              <w:jc w:val="both"/>
+              <w:rPr>
+                <w:rFonts w:ascii="Times" w:hAnsi="Times" w:cs="Times New Roman"/>
+                <w:sz w:val="20"/>
+                <w:szCs w:val="20"/>
+              </w:rPr>
+            </w:pPr>
+            <w:r>
+              <w:rPr>
+                <w:rFonts w:ascii="Arial" w:hAnsi="Arial" w:cs="Arial"/>
+                <w:b/>
+                <w:bCs/>
+                <w:color w:val="000000"/>
+                <w:sz w:val="23"/>
+                <w:szCs w:val="23"/>
+              </w:rPr>
+              <w:t>Agenda</w:t>
+            </w:r>
+          </w:p>
+        </w:tc>
+        <w:tc>
+          <w:tcPr>
+            <w:tcW w:w="5865" w:type="dxa"/>
+            <w:tcBorders>
+              <w:top w:val="single" w:sz="6" w:space="0" w:color="000000"/>
+              <w:left w:val="single" w:sz="6" w:space="0" w:color="000000"/>
+              <w:bottom w:val="single" w:sz="6" w:space="0" w:color="000000"/>
+              <w:right w:val="single" w:sz="6" w:space="0" w:color="000000"/>
+            </w:tcBorders>
+            <w:shd w:val="clear" w:color="auto" w:fill="FFFFFF"/>
+            <w:tcMar>
+              <w:top w:w="105" w:type="dxa"/>
+              <w:left w:w="105" w:type="dxa"/>
+              <w:bottom w:w="105" w:type="dxa"/>
+              <w:right w:w="105" w:type="dxa"/>
+            </w:tcMar>
+            <w:hideMark/>
+          </w:tcPr>
+          <w:p>
+            <w:pPr>
+              <w:spacing w:line="0" w:lineRule="atLeast"/>
+              <w:jc w:val="both"/>
+              <w:rPr>
+                <w:rFonts w:ascii="Times" w:hAnsi="Times" w:cs="Times New Roman"/>
+                <w:sz w:val="20"/>
+                <w:szCs w:val="20"/>
+              </w:rPr>
+            </w:pPr>
+            <w:r>
+              <w:rPr>
+                <w:rFonts w:ascii="Arial" w:hAnsi="Arial" w:cs="Times New Roman"/>
+                <w:color w:val="000000"/>
+                <w:sz w:val="23"/>
+                <w:szCs w:val="23"/>
+              </w:rPr>
+              <w:t>Scenarios Discussion</w:t>
+            </w:r>
+          </w:p>
+        </w:tc>
+      </w:tr>
+      <w:tr>
+        <w:tc>
+          <w:tcPr>
+            <w:tcW w:w="2985" w:type="dxa"/>
+            <w:tcBorders>
+              <w:top w:val="single" w:sz="6" w:space="0" w:color="000000"/>
+              <w:left w:val="single" w:sz="6" w:space="0" w:color="000000"/>
+              <w:bottom w:val="single" w:sz="6" w:space="0" w:color="000000"/>
+              <w:right w:val="single" w:sz="6" w:space="0" w:color="000000"/>
+            </w:tcBorders>
+            <w:shd w:val="clear" w:color="auto" w:fill="FFFFFF"/>
+            <w:tcMar>
+              <w:top w:w="105" w:type="dxa"/>
+              <w:left w:w="105" w:type="dxa"/>
+              <w:bottom w:w="105" w:type="dxa"/>
+              <w:right w:w="105" w:type="dxa"/>
+            </w:tcMar>
+            <w:hideMark/>
+          </w:tcPr>
+          <w:p>
+            <w:pPr>
+              <w:spacing w:line="0" w:lineRule="atLeast"/>
+              <w:ind w:left="100"/>
+              <w:jc w:val="both"/>
+              <w:rPr>
+                <w:rFonts w:ascii="Times" w:hAnsi="Times" w:cs="Times New Roman"/>
+                <w:sz w:val="20"/>
+                <w:szCs w:val="20"/>
+              </w:rPr>
+            </w:pPr>
+            <w:r>
+              <w:rPr>
+                <w:rFonts w:ascii="Arial" w:hAnsi="Arial" w:cs="Arial"/>
+                <w:b/>
+                <w:bCs/>
+                <w:color w:val="000000"/>
+                <w:sz w:val="23"/>
+                <w:szCs w:val="23"/>
+              </w:rPr>
+              <w:t>Summary of Discussion</w:t>
+            </w:r>
+          </w:p>
+        </w:tc>
+        <w:tc>
+          <w:tcPr>
+            <w:tcW w:w="5865" w:type="dxa"/>
+            <w:tcBorders>
+              <w:top w:val="single" w:sz="6" w:space="0" w:color="000000"/>
+              <w:left w:val="single" w:sz="6" w:space="0" w:color="000000"/>
+              <w:bottom w:val="single" w:sz="6" w:space="0" w:color="000000"/>
+              <w:right w:val="single" w:sz="6" w:space="0" w:color="000000"/>
+            </w:tcBorders>
+            <w:shd w:val="clear" w:color="auto" w:fill="FFFFFF"/>
+            <w:tcMar>
+              <w:top w:w="105" w:type="dxa"/>
+              <w:left w:w="105" w:type="dxa"/>
+              <w:bottom w:w="105" w:type="dxa"/>
+              <w:right w:w="105" w:type="dxa"/>
+            </w:tcMar>
+            <w:hideMark/>
+          </w:tcPr>
+          <w:p>
+            <w:pPr>
+              <w:pStyle w:val="ListParagraph"/>
+              <w:numPr>
+                <w:ilvl w:val="0"/>
+                <w:numId w:val="4"/>
+              </w:numPr>
+              <w:spacing w:line="0" w:lineRule="atLeast"/>
+              <w:jc w:val="both"/>
+              <w:rPr>
+                <w:rFonts w:ascii="Times" w:hAnsi="Times" w:cs="Times New Roman"/>
+                <w:sz w:val="20"/>
+                <w:szCs w:val="20"/>
+              </w:rPr>
+            </w:pPr>
+            <w:r>
+              <w:rPr>
+                <w:rFonts w:ascii="Arial" w:hAnsi="Arial" w:cs="Times New Roman"/>
+                <w:color w:val="000000"/>
+                <w:sz w:val="23"/>
+                <w:szCs w:val="23"/>
+              </w:rPr>
+              <w:t>We meet to discuss and redact the scenarios for the requirements, what is needed and how we are going to do it.</w:t>
+            </w:r>
+          </w:p>
+        </w:tc>
+      </w:tr>
+      <w:tr>
+        <w:tc>
+          <w:tcPr>
+            <w:tcW w:w="2985" w:type="dxa"/>
+            <w:tcBorders>
+              <w:top w:val="single" w:sz="6" w:space="0" w:color="000000"/>
+              <w:left w:val="single" w:sz="6" w:space="0" w:color="000000"/>
+              <w:bottom w:val="single" w:sz="6" w:space="0" w:color="000000"/>
+              <w:right w:val="single" w:sz="6" w:space="0" w:color="000000"/>
+            </w:tcBorders>
+            <w:shd w:val="clear" w:color="auto" w:fill="FFFFFF"/>
+            <w:tcMar>
+              <w:top w:w="105" w:type="dxa"/>
+              <w:left w:w="105" w:type="dxa"/>
+              <w:bottom w:w="105" w:type="dxa"/>
+              <w:right w:w="105" w:type="dxa"/>
+            </w:tcMar>
+            <w:hideMark/>
+          </w:tcPr>
+          <w:p>
+            <w:pPr>
+              <w:spacing w:line="0" w:lineRule="atLeast"/>
+              <w:ind w:left="100"/>
+              <w:jc w:val="both"/>
+              <w:rPr>
+                <w:rFonts w:ascii="Times" w:hAnsi="Times" w:cs="Times New Roman"/>
+                <w:sz w:val="20"/>
+                <w:szCs w:val="20"/>
+              </w:rPr>
+            </w:pPr>
+            <w:r>
+              <w:rPr>
+                <w:rFonts w:ascii="Arial" w:hAnsi="Arial" w:cs="Arial"/>
+                <w:b/>
+                <w:bCs/>
+                <w:color w:val="000000"/>
+                <w:sz w:val="23"/>
+                <w:szCs w:val="23"/>
+              </w:rPr>
+              <w:t>Assigned Tasks</w:t>
+            </w:r>
+          </w:p>
+        </w:tc>
+        <w:tc>
+          <w:tcPr>
+            <w:tcW w:w="5865" w:type="dxa"/>
+            <w:tcBorders>
+              <w:top w:val="single" w:sz="6" w:space="0" w:color="000000"/>
+              <w:left w:val="single" w:sz="6" w:space="0" w:color="000000"/>
+              <w:bottom w:val="single" w:sz="6" w:space="0" w:color="000000"/>
+              <w:right w:val="single" w:sz="6" w:space="0" w:color="000000"/>
+            </w:tcBorders>
+            <w:shd w:val="clear" w:color="auto" w:fill="FFFFFF"/>
+            <w:tcMar>
+              <w:top w:w="105" w:type="dxa"/>
+              <w:left w:w="105" w:type="dxa"/>
+              <w:bottom w:w="105" w:type="dxa"/>
+              <w:right w:w="105" w:type="dxa"/>
+            </w:tcMar>
+            <w:hideMark/>
+          </w:tcPr>
+          <w:p>
+            <w:pPr>
+              <w:numPr>
+                <w:ilvl w:val="0"/>
+                <w:numId w:val="1"/>
+              </w:numPr>
+              <w:spacing w:line="0" w:lineRule="atLeast"/>
+              <w:ind w:left="0"/>
+              <w:jc w:val="both"/>
+              <w:textAlignment w:val="baseline"/>
+              <w:rPr>
+                <w:rFonts w:ascii="Arial" w:hAnsi="Arial" w:cs="Arial"/>
+                <w:color w:val="000000"/>
+                <w:sz w:val="23"/>
+                <w:szCs w:val="23"/>
+              </w:rPr>
+            </w:pPr>
+            <w:r>
+              <w:rPr>
+                <w:rFonts w:ascii="Arial" w:hAnsi="Arial" w:cs="Arial"/>
+                <w:color w:val="000000"/>
+                <w:sz w:val="23"/>
+                <w:szCs w:val="23"/>
+              </w:rPr>
+              <w:t>- Redact the scenarios discussed</w:t>
+            </w:r>
+          </w:p>
+        </w:tc>
+      </w:tr>
+    </w:tbl>
+    <w:p/>
+    <w:tbl>
+      <w:tblPr>
+        <w:tblW w:w="0" w:type="auto"/>
+        <w:tblCellMar>
+          <w:top w:w="15" w:type="dxa"/>
+          <w:left w:w="15" w:type="dxa"/>
+          <w:bottom w:w="15" w:type="dxa"/>
+          <w:right w:w="15" w:type="dxa"/>
+        </w:tblCellMar>
+        <w:tblLook w:val="04A0" w:firstRow="1" w:lastRow="0" w:firstColumn="1" w:lastColumn="0" w:noHBand="0" w:noVBand="1"/>
+      </w:tblPr>
+      <w:tblGrid>
+        <w:gridCol w:w="2985"/>
+        <w:gridCol w:w="5865"/>
+      </w:tblGrid>
+      <w:tr>
+        <w:tc>
+          <w:tcPr>
+            <w:tcW w:w="2985" w:type="dxa"/>
+            <w:tcBorders>
+              <w:top w:val="single" w:sz="6" w:space="0" w:color="000000"/>
+              <w:left w:val="single" w:sz="6" w:space="0" w:color="000000"/>
+              <w:bottom w:val="single" w:sz="6" w:space="0" w:color="000000"/>
+              <w:right w:val="single" w:sz="6" w:space="0" w:color="000000"/>
+            </w:tcBorders>
+            <w:shd w:val="clear" w:color="auto" w:fill="FFFFFF"/>
+            <w:tcMar>
+              <w:top w:w="105" w:type="dxa"/>
+              <w:left w:w="105" w:type="dxa"/>
+              <w:bottom w:w="105" w:type="dxa"/>
+              <w:right w:w="105" w:type="dxa"/>
+            </w:tcMar>
+            <w:hideMark/>
+          </w:tcPr>
+          <w:p>
+            <w:pPr>
+              <w:spacing w:line="0" w:lineRule="atLeast"/>
+              <w:ind w:left="100"/>
+              <w:jc w:val="both"/>
+              <w:rPr>
+                <w:rFonts w:ascii="Times" w:hAnsi="Times" w:cs="Times New Roman"/>
+                <w:sz w:val="20"/>
+                <w:szCs w:val="20"/>
+              </w:rPr>
+            </w:pPr>
+            <w:r>
+              <w:rPr>
+                <w:rFonts w:ascii="Arial" w:hAnsi="Arial" w:cs="Arial"/>
+                <w:b/>
+                <w:bCs/>
+                <w:color w:val="000000"/>
+                <w:sz w:val="23"/>
+                <w:szCs w:val="23"/>
+              </w:rPr>
+              <w:t>Date</w:t>
+            </w:r>
+          </w:p>
+        </w:tc>
+        <w:tc>
+          <w:tcPr>
+            <w:tcW w:w="5865" w:type="dxa"/>
+            <w:tcBorders>
+              <w:top w:val="single" w:sz="6" w:space="0" w:color="000000"/>
+              <w:left w:val="single" w:sz="6" w:space="0" w:color="000000"/>
+              <w:bottom w:val="single" w:sz="6" w:space="0" w:color="000000"/>
+              <w:right w:val="single" w:sz="6" w:space="0" w:color="000000"/>
+            </w:tcBorders>
+            <w:shd w:val="clear" w:color="auto" w:fill="FFFFFF"/>
+            <w:tcMar>
+              <w:top w:w="105" w:type="dxa"/>
+              <w:left w:w="105" w:type="dxa"/>
+              <w:bottom w:w="105" w:type="dxa"/>
+              <w:right w:w="105" w:type="dxa"/>
+            </w:tcMar>
+            <w:hideMark/>
+          </w:tcPr>
+          <w:p>
+            <w:pPr>
+              <w:spacing w:line="0" w:lineRule="atLeast"/>
+              <w:jc w:val="both"/>
+              <w:rPr>
+                <w:rFonts w:ascii="Times" w:hAnsi="Times" w:cs="Times New Roman"/>
+                <w:sz w:val="20"/>
+                <w:szCs w:val="20"/>
+              </w:rPr>
+            </w:pPr>
+            <w:r>
+              <w:rPr>
+                <w:rFonts w:ascii="Arial" w:hAnsi="Arial" w:cs="Times New Roman"/>
+                <w:color w:val="000000"/>
+                <w:sz w:val="23"/>
+                <w:szCs w:val="23"/>
+              </w:rPr>
+              <w:t>0</w:t>
+            </w:r>
+            <w:r>
+              <w:rPr>
+                <w:rFonts w:ascii="Arial" w:hAnsi="Arial" w:cs="Times New Roman"/>
+                <w:color w:val="000000"/>
+                <w:sz w:val="23"/>
+                <w:szCs w:val="23"/>
+              </w:rPr>
+              <w:t>3</w:t>
+            </w:r>
+            <w:r>
+              <w:rPr>
+                <w:rFonts w:ascii="Arial" w:hAnsi="Arial" w:cs="Times New Roman"/>
+                <w:color w:val="000000"/>
+                <w:sz w:val="23"/>
+                <w:szCs w:val="23"/>
+              </w:rPr>
+              <w:t>/</w:t>
+            </w:r>
+            <w:r>
+              <w:rPr>
+                <w:rFonts w:ascii="Arial" w:hAnsi="Arial" w:cs="Times New Roman"/>
+                <w:color w:val="000000"/>
+                <w:sz w:val="23"/>
+                <w:szCs w:val="23"/>
+              </w:rPr>
+              <w:t>20</w:t>
+            </w:r>
+            <w:r>
+              <w:rPr>
+                <w:rFonts w:ascii="Arial" w:hAnsi="Arial" w:cs="Times New Roman"/>
+                <w:color w:val="000000"/>
+                <w:sz w:val="23"/>
+                <w:szCs w:val="23"/>
+              </w:rPr>
+              <w:t>/201</w:t>
+            </w:r>
+            <w:r>
+              <w:rPr>
+                <w:rFonts w:ascii="Arial" w:hAnsi="Arial" w:cs="Times New Roman"/>
+                <w:color w:val="000000"/>
+                <w:sz w:val="23"/>
+                <w:szCs w:val="23"/>
+              </w:rPr>
+              <w:t>5</w:t>
+            </w:r>
+          </w:p>
+        </w:tc>
+      </w:tr>
+      <w:tr>
+        <w:tc>
+          <w:tcPr>
+            <w:tcW w:w="2985" w:type="dxa"/>
+            <w:tcBorders>
+              <w:top w:val="single" w:sz="6" w:space="0" w:color="000000"/>
+              <w:left w:val="single" w:sz="6" w:space="0" w:color="000000"/>
+              <w:bottom w:val="single" w:sz="6" w:space="0" w:color="000000"/>
+              <w:right w:val="single" w:sz="6" w:space="0" w:color="000000"/>
+            </w:tcBorders>
+            <w:shd w:val="clear" w:color="auto" w:fill="FFFFFF"/>
+            <w:tcMar>
+              <w:top w:w="105" w:type="dxa"/>
+              <w:left w:w="105" w:type="dxa"/>
+              <w:bottom w:w="105" w:type="dxa"/>
+              <w:right w:w="105" w:type="dxa"/>
+            </w:tcMar>
+            <w:hideMark/>
+          </w:tcPr>
+          <w:p>
+            <w:pPr>
+              <w:spacing w:line="0" w:lineRule="atLeast"/>
+              <w:ind w:left="100"/>
+              <w:jc w:val="both"/>
+              <w:rPr>
+                <w:rFonts w:ascii="Times" w:hAnsi="Times" w:cs="Times New Roman"/>
+                <w:sz w:val="20"/>
+                <w:szCs w:val="20"/>
+              </w:rPr>
+            </w:pPr>
+            <w:r>
+              <w:rPr>
+                <w:rFonts w:ascii="Arial" w:hAnsi="Arial" w:cs="Arial"/>
+                <w:b/>
+                <w:bCs/>
+                <w:color w:val="000000"/>
+                <w:sz w:val="23"/>
+                <w:szCs w:val="23"/>
+              </w:rPr>
+              <w:t>Location</w:t>
+            </w:r>
+          </w:p>
+        </w:tc>
+        <w:tc>
+          <w:tcPr>
+            <w:tcW w:w="5865" w:type="dxa"/>
+            <w:tcBorders>
+              <w:top w:val="single" w:sz="6" w:space="0" w:color="000000"/>
+              <w:left w:val="single" w:sz="6" w:space="0" w:color="000000"/>
+              <w:bottom w:val="single" w:sz="6" w:space="0" w:color="000000"/>
+              <w:right w:val="single" w:sz="6" w:space="0" w:color="000000"/>
+            </w:tcBorders>
+            <w:shd w:val="clear" w:color="auto" w:fill="FFFFFF"/>
+            <w:tcMar>
+              <w:top w:w="105" w:type="dxa"/>
+              <w:left w:w="105" w:type="dxa"/>
+              <w:bottom w:w="105" w:type="dxa"/>
+              <w:right w:w="105" w:type="dxa"/>
+            </w:tcMar>
+            <w:hideMark/>
+          </w:tcPr>
+          <w:p>
+            <w:pPr>
+              <w:spacing w:line="0" w:lineRule="atLeast"/>
+              <w:jc w:val="both"/>
+              <w:rPr>
+                <w:rFonts w:ascii="Times" w:hAnsi="Times" w:cs="Times New Roman"/>
+                <w:sz w:val="20"/>
+                <w:szCs w:val="20"/>
+              </w:rPr>
+            </w:pPr>
+            <w:r>
+              <w:rPr>
+                <w:rFonts w:ascii="Arial" w:hAnsi="Arial" w:cs="Times New Roman"/>
+                <w:color w:val="000000"/>
+                <w:sz w:val="23"/>
+                <w:szCs w:val="23"/>
+              </w:rPr>
+              <w:t>Conference Call</w:t>
+            </w:r>
+          </w:p>
+        </w:tc>
+      </w:tr>
+      <w:tr>
+        <w:tc>
+          <w:tcPr>
+            <w:tcW w:w="2985" w:type="dxa"/>
+            <w:tcBorders>
+              <w:top w:val="single" w:sz="6" w:space="0" w:color="000000"/>
+              <w:left w:val="single" w:sz="6" w:space="0" w:color="000000"/>
+              <w:bottom w:val="single" w:sz="6" w:space="0" w:color="000000"/>
+              <w:right w:val="single" w:sz="6" w:space="0" w:color="000000"/>
+            </w:tcBorders>
+            <w:shd w:val="clear" w:color="auto" w:fill="FFFFFF"/>
+            <w:tcMar>
+              <w:top w:w="105" w:type="dxa"/>
+              <w:left w:w="105" w:type="dxa"/>
+              <w:bottom w:w="105" w:type="dxa"/>
+              <w:right w:w="105" w:type="dxa"/>
+            </w:tcMar>
+            <w:hideMark/>
+          </w:tcPr>
+          <w:p>
+            <w:pPr>
+              <w:spacing w:line="0" w:lineRule="atLeast"/>
+              <w:ind w:left="100"/>
+              <w:jc w:val="both"/>
+              <w:rPr>
+                <w:rFonts w:ascii="Times" w:hAnsi="Times" w:cs="Times New Roman"/>
+                <w:sz w:val="20"/>
+                <w:szCs w:val="20"/>
+              </w:rPr>
+            </w:pPr>
+            <w:r>
+              <w:rPr>
+                <w:rFonts w:ascii="Arial" w:hAnsi="Arial" w:cs="Arial"/>
+                <w:b/>
+                <w:bCs/>
+                <w:color w:val="000000"/>
+                <w:sz w:val="23"/>
+                <w:szCs w:val="23"/>
+              </w:rPr>
+              <w:t>Start</w:t>
+            </w:r>
+          </w:p>
+        </w:tc>
+        <w:tc>
+          <w:tcPr>
+            <w:tcW w:w="5865" w:type="dxa"/>
+            <w:tcBorders>
+              <w:top w:val="single" w:sz="6" w:space="0" w:color="000000"/>
+              <w:left w:val="single" w:sz="6" w:space="0" w:color="000000"/>
+              <w:bottom w:val="single" w:sz="6" w:space="0" w:color="000000"/>
+              <w:right w:val="single" w:sz="6" w:space="0" w:color="000000"/>
+            </w:tcBorders>
+            <w:shd w:val="clear" w:color="auto" w:fill="FFFFFF"/>
+            <w:tcMar>
+              <w:top w:w="105" w:type="dxa"/>
+              <w:left w:w="105" w:type="dxa"/>
+              <w:bottom w:w="105" w:type="dxa"/>
+              <w:right w:w="105" w:type="dxa"/>
+            </w:tcMar>
+            <w:hideMark/>
+          </w:tcPr>
+          <w:p>
+            <w:pPr>
+              <w:spacing w:line="0" w:lineRule="atLeast"/>
+              <w:jc w:val="both"/>
+              <w:rPr>
+                <w:rFonts w:ascii="Times" w:hAnsi="Times" w:cs="Times New Roman"/>
+                <w:sz w:val="20"/>
+                <w:szCs w:val="20"/>
+              </w:rPr>
+            </w:pPr>
+            <w:r>
+              <w:rPr>
+                <w:rFonts w:ascii="Arial" w:hAnsi="Arial" w:cs="Times New Roman"/>
+                <w:color w:val="000000"/>
+                <w:sz w:val="23"/>
+                <w:szCs w:val="23"/>
+              </w:rPr>
+              <w:t>5:</w:t>
+            </w:r>
+            <w:r>
+              <w:rPr>
+                <w:rFonts w:ascii="Arial" w:hAnsi="Arial" w:cs="Times New Roman"/>
+                <w:color w:val="000000"/>
+                <w:sz w:val="23"/>
+                <w:szCs w:val="23"/>
+              </w:rPr>
+              <w:t>0</w:t>
+            </w:r>
+            <w:r>
+              <w:rPr>
+                <w:rFonts w:ascii="Arial" w:hAnsi="Arial" w:cs="Times New Roman"/>
+                <w:color w:val="000000"/>
+                <w:sz w:val="23"/>
+                <w:szCs w:val="23"/>
+              </w:rPr>
+              <w:t>0 P</w:t>
+            </w:r>
+            <w:r>
+              <w:rPr>
+                <w:rFonts w:ascii="Arial" w:hAnsi="Arial" w:cs="Times New Roman"/>
+                <w:color w:val="000000"/>
+                <w:sz w:val="23"/>
+                <w:szCs w:val="23"/>
+              </w:rPr>
+              <w:t>M</w:t>
+            </w:r>
+          </w:p>
+        </w:tc>
+      </w:tr>
+      <w:tr>
+        <w:tc>
+          <w:tcPr>
+            <w:tcW w:w="2985" w:type="dxa"/>
+            <w:tcBorders>
+              <w:top w:val="single" w:sz="6" w:space="0" w:color="000000"/>
+              <w:left w:val="single" w:sz="6" w:space="0" w:color="000000"/>
+              <w:bottom w:val="single" w:sz="6" w:space="0" w:color="000000"/>
+              <w:right w:val="single" w:sz="6" w:space="0" w:color="000000"/>
+            </w:tcBorders>
+            <w:shd w:val="clear" w:color="auto" w:fill="FFFFFF"/>
+            <w:tcMar>
+              <w:top w:w="105" w:type="dxa"/>
+              <w:left w:w="105" w:type="dxa"/>
+              <w:bottom w:w="105" w:type="dxa"/>
+              <w:right w:w="105" w:type="dxa"/>
+            </w:tcMar>
+            <w:hideMark/>
+          </w:tcPr>
+          <w:p>
+            <w:pPr>
+              <w:spacing w:line="0" w:lineRule="atLeast"/>
+              <w:ind w:left="100"/>
+              <w:jc w:val="both"/>
+              <w:rPr>
+                <w:rFonts w:ascii="Times" w:hAnsi="Times" w:cs="Times New Roman"/>
+                <w:sz w:val="20"/>
+                <w:szCs w:val="20"/>
+              </w:rPr>
+            </w:pPr>
+            <w:r>
+              <w:rPr>
+                <w:rFonts w:ascii="Arial" w:hAnsi="Arial" w:cs="Arial"/>
+                <w:b/>
+                <w:bCs/>
+                <w:color w:val="000000"/>
+                <w:sz w:val="23"/>
+                <w:szCs w:val="23"/>
+              </w:rPr>
+              <w:t>End</w:t>
+            </w:r>
+          </w:p>
+        </w:tc>
+        <w:tc>
+          <w:tcPr>
+            <w:tcW w:w="5865" w:type="dxa"/>
+            <w:tcBorders>
+              <w:top w:val="single" w:sz="6" w:space="0" w:color="000000"/>
+              <w:left w:val="single" w:sz="6" w:space="0" w:color="000000"/>
+              <w:bottom w:val="single" w:sz="6" w:space="0" w:color="000000"/>
+              <w:right w:val="single" w:sz="6" w:space="0" w:color="000000"/>
+            </w:tcBorders>
+            <w:shd w:val="clear" w:color="auto" w:fill="FFFFFF"/>
+            <w:tcMar>
+              <w:top w:w="105" w:type="dxa"/>
+              <w:left w:w="105" w:type="dxa"/>
+              <w:bottom w:w="105" w:type="dxa"/>
+              <w:right w:w="105" w:type="dxa"/>
+            </w:tcMar>
+            <w:hideMark/>
+          </w:tcPr>
+          <w:p>
+            <w:pPr>
+              <w:spacing w:line="0" w:lineRule="atLeast"/>
+              <w:jc w:val="both"/>
+              <w:rPr>
+                <w:rFonts w:ascii="Times" w:hAnsi="Times" w:cs="Times New Roman"/>
+                <w:sz w:val="20"/>
+                <w:szCs w:val="20"/>
+              </w:rPr>
+            </w:pPr>
+            <w:r>
+              <w:rPr>
+                <w:rFonts w:ascii="Arial" w:hAnsi="Arial" w:cs="Times New Roman"/>
+                <w:color w:val="000000"/>
+                <w:sz w:val="23"/>
+                <w:szCs w:val="23"/>
+              </w:rPr>
+              <w:t>6:30 P</w:t>
+            </w:r>
+            <w:r>
+              <w:rPr>
+                <w:rFonts w:ascii="Arial" w:hAnsi="Arial" w:cs="Times New Roman"/>
+                <w:color w:val="000000"/>
+                <w:sz w:val="23"/>
+                <w:szCs w:val="23"/>
+              </w:rPr>
+              <w:t>M</w:t>
+            </w:r>
+          </w:p>
+        </w:tc>
+      </w:tr>
+      <w:tr>
+        <w:tc>
+          <w:tcPr>
+            <w:tcW w:w="2985" w:type="dxa"/>
+            <w:tcBorders>
+              <w:top w:val="single" w:sz="6" w:space="0" w:color="000000"/>
+              <w:left w:val="single" w:sz="6" w:space="0" w:color="000000"/>
+              <w:bottom w:val="single" w:sz="6" w:space="0" w:color="000000"/>
+              <w:right w:val="single" w:sz="6" w:space="0" w:color="000000"/>
+            </w:tcBorders>
+            <w:shd w:val="clear" w:color="auto" w:fill="FFFFFF"/>
+            <w:tcMar>
+              <w:top w:w="105" w:type="dxa"/>
+              <w:left w:w="105" w:type="dxa"/>
+              <w:bottom w:w="105" w:type="dxa"/>
+              <w:right w:w="105" w:type="dxa"/>
+            </w:tcMar>
+            <w:hideMark/>
+          </w:tcPr>
+          <w:p>
+            <w:pPr>
+              <w:spacing w:line="0" w:lineRule="atLeast"/>
+              <w:ind w:left="100"/>
+              <w:jc w:val="both"/>
+              <w:rPr>
+                <w:rFonts w:ascii="Times" w:hAnsi="Times" w:cs="Times New Roman"/>
+                <w:sz w:val="20"/>
+                <w:szCs w:val="20"/>
+              </w:rPr>
+            </w:pPr>
+            <w:r>
+              <w:rPr>
+                <w:rFonts w:ascii="Arial" w:hAnsi="Arial" w:cs="Arial"/>
+                <w:b/>
+                <w:bCs/>
+                <w:color w:val="000000"/>
+                <w:sz w:val="23"/>
+                <w:szCs w:val="23"/>
+              </w:rPr>
+              <w:t>In Attendance</w:t>
+            </w:r>
+          </w:p>
+        </w:tc>
+        <w:tc>
+          <w:tcPr>
+            <w:tcW w:w="5865" w:type="dxa"/>
+            <w:tcBorders>
+              <w:top w:val="single" w:sz="6" w:space="0" w:color="000000"/>
+              <w:left w:val="single" w:sz="6" w:space="0" w:color="000000"/>
+              <w:bottom w:val="single" w:sz="6" w:space="0" w:color="000000"/>
+              <w:right w:val="single" w:sz="6" w:space="0" w:color="000000"/>
+            </w:tcBorders>
+            <w:shd w:val="clear" w:color="auto" w:fill="FFFFFF"/>
+            <w:tcMar>
+              <w:top w:w="105" w:type="dxa"/>
+              <w:left w:w="105" w:type="dxa"/>
+              <w:bottom w:w="105" w:type="dxa"/>
+              <w:right w:w="105" w:type="dxa"/>
+            </w:tcMar>
+            <w:hideMark/>
+          </w:tcPr>
+          <w:p>
+            <w:pPr>
+              <w:spacing w:line="0" w:lineRule="atLeast"/>
+              <w:jc w:val="both"/>
+              <w:rPr>
+                <w:rFonts w:ascii="Times" w:hAnsi="Times" w:cs="Times New Roman"/>
+                <w:sz w:val="20"/>
+                <w:szCs w:val="20"/>
+              </w:rPr>
+            </w:pPr>
+            <w:r>
+              <w:rPr>
+                <w:rFonts w:ascii="Arial" w:hAnsi="Arial" w:cs="Times New Roman"/>
+                <w:color w:val="000000"/>
+                <w:sz w:val="23"/>
+                <w:szCs w:val="23"/>
+              </w:rPr>
+              <w:t xml:space="preserve">Juan Caraballo, </w:t>
+            </w:r>
+            <w:r>
+              <w:rPr>
+                <w:rFonts w:ascii="Arial" w:hAnsi="Arial" w:cs="Times New Roman"/>
+                <w:color w:val="000000"/>
+                <w:sz w:val="23"/>
+                <w:szCs w:val="23"/>
+              </w:rPr>
+              <w:t>Jorge Travieso</w:t>
+            </w:r>
+            <w:r>
+              <w:rPr>
+                <w:rFonts w:ascii="Arial" w:hAnsi="Arial" w:cs="Times New Roman"/>
+                <w:color w:val="000000"/>
+                <w:sz w:val="23"/>
+                <w:szCs w:val="23"/>
+              </w:rPr>
+              <w:t xml:space="preserve">, </w:t>
+            </w:r>
+            <w:r>
+              <w:rPr>
+                <w:rFonts w:ascii="Arial" w:hAnsi="Arial" w:cs="Times New Roman"/>
+                <w:color w:val="000000"/>
+                <w:sz w:val="23"/>
+                <w:szCs w:val="23"/>
+              </w:rPr>
+              <w:t>Adrian Alfonso</w:t>
+            </w:r>
+          </w:p>
+        </w:tc>
+      </w:tr>
+      <w:tr>
+        <w:tc>
+          <w:tcPr>
+            <w:tcW w:w="2985" w:type="dxa"/>
+            <w:tcBorders>
+              <w:top w:val="single" w:sz="6" w:space="0" w:color="000000"/>
+              <w:left w:val="single" w:sz="6" w:space="0" w:color="000000"/>
+              <w:bottom w:val="single" w:sz="6" w:space="0" w:color="000000"/>
+              <w:right w:val="single" w:sz="6" w:space="0" w:color="000000"/>
+            </w:tcBorders>
+            <w:shd w:val="clear" w:color="auto" w:fill="FFFFFF"/>
+            <w:tcMar>
+              <w:top w:w="105" w:type="dxa"/>
+              <w:left w:w="105" w:type="dxa"/>
+              <w:bottom w:w="105" w:type="dxa"/>
+              <w:right w:w="105" w:type="dxa"/>
+            </w:tcMar>
+            <w:hideMark/>
+          </w:tcPr>
+          <w:p>
+            <w:pPr>
+              <w:spacing w:line="0" w:lineRule="atLeast"/>
+              <w:ind w:left="100"/>
+              <w:jc w:val="both"/>
+              <w:rPr>
+                <w:rFonts w:ascii="Times" w:hAnsi="Times" w:cs="Times New Roman"/>
+                <w:sz w:val="20"/>
+                <w:szCs w:val="20"/>
+              </w:rPr>
+            </w:pPr>
+            <w:r>
+              <w:rPr>
+                <w:rFonts w:ascii="Arial" w:hAnsi="Arial" w:cs="Arial"/>
+                <w:b/>
+                <w:bCs/>
+                <w:color w:val="000000"/>
+                <w:sz w:val="23"/>
+                <w:szCs w:val="23"/>
+              </w:rPr>
+              <w:t>Late</w:t>
+            </w:r>
+          </w:p>
+        </w:tc>
+        <w:tc>
+          <w:tcPr>
+            <w:tcW w:w="5865" w:type="dxa"/>
+            <w:tcBorders>
+              <w:top w:val="single" w:sz="6" w:space="0" w:color="000000"/>
+              <w:left w:val="single" w:sz="6" w:space="0" w:color="000000"/>
+              <w:bottom w:val="single" w:sz="6" w:space="0" w:color="000000"/>
+              <w:right w:val="single" w:sz="6" w:space="0" w:color="000000"/>
+            </w:tcBorders>
+            <w:shd w:val="clear" w:color="auto" w:fill="FFFFFF"/>
+            <w:tcMar>
+              <w:top w:w="105" w:type="dxa"/>
+              <w:left w:w="105" w:type="dxa"/>
+              <w:bottom w:w="105" w:type="dxa"/>
+              <w:right w:w="105" w:type="dxa"/>
+            </w:tcMar>
+            <w:hideMark/>
+          </w:tcPr>
+          <w:p>
+            <w:pPr>
+              <w:spacing w:line="0" w:lineRule="atLeast"/>
+              <w:jc w:val="both"/>
+              <w:rPr>
+                <w:rFonts w:ascii="Times" w:hAnsi="Times" w:cs="Times New Roman"/>
+                <w:sz w:val="20"/>
+                <w:szCs w:val="20"/>
+              </w:rPr>
+            </w:pPr>
+          </w:p>
+        </w:tc>
+      </w:tr>
+      <w:tr>
+        <w:tc>
+          <w:tcPr>
+            <w:tcW w:w="2985" w:type="dxa"/>
+            <w:tcBorders>
+              <w:top w:val="single" w:sz="6" w:space="0" w:color="000000"/>
+              <w:left w:val="single" w:sz="6" w:space="0" w:color="000000"/>
+              <w:bottom w:val="single" w:sz="6" w:space="0" w:color="000000"/>
+              <w:right w:val="single" w:sz="6" w:space="0" w:color="000000"/>
+            </w:tcBorders>
+            <w:shd w:val="clear" w:color="auto" w:fill="FFFFFF"/>
+            <w:tcMar>
+              <w:top w:w="105" w:type="dxa"/>
+              <w:left w:w="105" w:type="dxa"/>
+              <w:bottom w:w="105" w:type="dxa"/>
+              <w:right w:w="105" w:type="dxa"/>
+            </w:tcMar>
+            <w:hideMark/>
+          </w:tcPr>
+          <w:p>
+            <w:pPr>
+              <w:spacing w:line="0" w:lineRule="atLeast"/>
+              <w:ind w:left="100"/>
+              <w:jc w:val="both"/>
+              <w:rPr>
+                <w:rFonts w:ascii="Times" w:hAnsi="Times" w:cs="Times New Roman"/>
+                <w:sz w:val="20"/>
+                <w:szCs w:val="20"/>
+              </w:rPr>
+            </w:pPr>
+            <w:r>
+              <w:rPr>
+                <w:rFonts w:ascii="Arial" w:hAnsi="Arial" w:cs="Arial"/>
+                <w:b/>
+                <w:bCs/>
+                <w:color w:val="000000"/>
+                <w:sz w:val="23"/>
+                <w:szCs w:val="23"/>
+              </w:rPr>
+              <w:t>Agenda</w:t>
+            </w:r>
+          </w:p>
+        </w:tc>
+        <w:tc>
+          <w:tcPr>
+            <w:tcW w:w="5865" w:type="dxa"/>
+            <w:tcBorders>
+              <w:top w:val="single" w:sz="6" w:space="0" w:color="000000"/>
+              <w:left w:val="single" w:sz="6" w:space="0" w:color="000000"/>
+              <w:bottom w:val="single" w:sz="6" w:space="0" w:color="000000"/>
+              <w:right w:val="single" w:sz="6" w:space="0" w:color="000000"/>
+            </w:tcBorders>
+            <w:shd w:val="clear" w:color="auto" w:fill="FFFFFF"/>
+            <w:tcMar>
+              <w:top w:w="105" w:type="dxa"/>
+              <w:left w:w="105" w:type="dxa"/>
+              <w:bottom w:w="105" w:type="dxa"/>
+              <w:right w:w="105" w:type="dxa"/>
+            </w:tcMar>
+            <w:hideMark/>
+          </w:tcPr>
+          <w:p>
+            <w:pPr>
+              <w:spacing w:line="0" w:lineRule="atLeast"/>
+              <w:jc w:val="both"/>
+              <w:rPr>
+                <w:rFonts w:ascii="Times" w:hAnsi="Times" w:cs="Times New Roman"/>
+                <w:sz w:val="20"/>
+                <w:szCs w:val="20"/>
+              </w:rPr>
+            </w:pPr>
+            <w:r>
+              <w:rPr>
+                <w:rFonts w:ascii="Arial" w:hAnsi="Arial" w:cs="Times New Roman"/>
+                <w:color w:val="000000"/>
+                <w:sz w:val="23"/>
+                <w:szCs w:val="23"/>
+              </w:rPr>
+              <w:t>Sprint #</w:t>
+            </w:r>
+            <w:r>
+              <w:rPr>
+                <w:rFonts w:ascii="Arial" w:hAnsi="Arial" w:cs="Times New Roman"/>
+                <w:color w:val="000000"/>
+                <w:sz w:val="23"/>
+                <w:szCs w:val="23"/>
+              </w:rPr>
+              <w:t>3</w:t>
+            </w:r>
+            <w:r>
+              <w:rPr>
+                <w:rFonts w:ascii="Arial" w:hAnsi="Arial" w:cs="Times New Roman"/>
+                <w:color w:val="000000"/>
+                <w:sz w:val="23"/>
+                <w:szCs w:val="23"/>
+              </w:rPr>
+              <w:t xml:space="preserve"> Review</w:t>
+            </w:r>
+          </w:p>
+        </w:tc>
+      </w:tr>
+      <w:tr>
+        <w:tc>
+          <w:tcPr>
+            <w:tcW w:w="2985" w:type="dxa"/>
+            <w:tcBorders>
+              <w:top w:val="single" w:sz="6" w:space="0" w:color="000000"/>
+              <w:left w:val="single" w:sz="6" w:space="0" w:color="000000"/>
+              <w:bottom w:val="single" w:sz="6" w:space="0" w:color="000000"/>
+              <w:right w:val="single" w:sz="6" w:space="0" w:color="000000"/>
+            </w:tcBorders>
+            <w:shd w:val="clear" w:color="auto" w:fill="FFFFFF"/>
+            <w:tcMar>
+              <w:top w:w="105" w:type="dxa"/>
+              <w:left w:w="105" w:type="dxa"/>
+              <w:bottom w:w="105" w:type="dxa"/>
+              <w:right w:w="105" w:type="dxa"/>
+            </w:tcMar>
+            <w:hideMark/>
+          </w:tcPr>
+          <w:p>
+            <w:pPr>
+              <w:spacing w:line="0" w:lineRule="atLeast"/>
+              <w:ind w:left="100"/>
+              <w:jc w:val="both"/>
+              <w:rPr>
+                <w:rFonts w:ascii="Times" w:hAnsi="Times" w:cs="Times New Roman"/>
+                <w:sz w:val="20"/>
+                <w:szCs w:val="20"/>
+              </w:rPr>
+            </w:pPr>
+            <w:r>
+              <w:rPr>
+                <w:rFonts w:ascii="Arial" w:hAnsi="Arial" w:cs="Arial"/>
+                <w:b/>
+                <w:bCs/>
+                <w:color w:val="000000"/>
+                <w:sz w:val="23"/>
+                <w:szCs w:val="23"/>
+              </w:rPr>
+              <w:t>Summary of Discussion</w:t>
+            </w:r>
+          </w:p>
+        </w:tc>
+        <w:tc>
+          <w:tcPr>
+            <w:tcW w:w="5865" w:type="dxa"/>
+            <w:tcBorders>
+              <w:top w:val="single" w:sz="6" w:space="0" w:color="000000"/>
+              <w:left w:val="single" w:sz="6" w:space="0" w:color="000000"/>
+              <w:bottom w:val="single" w:sz="6" w:space="0" w:color="000000"/>
+              <w:right w:val="single" w:sz="6" w:space="0" w:color="000000"/>
+            </w:tcBorders>
+            <w:shd w:val="clear" w:color="auto" w:fill="FFFFFF"/>
+            <w:tcMar>
+              <w:top w:w="105" w:type="dxa"/>
+              <w:left w:w="105" w:type="dxa"/>
+              <w:bottom w:w="105" w:type="dxa"/>
+              <w:right w:w="105" w:type="dxa"/>
+            </w:tcMar>
+            <w:hideMark/>
+          </w:tcPr>
+          <w:p>
+            <w:pPr>
+              <w:pStyle w:val="ListParagraph"/>
+              <w:numPr>
+                <w:ilvl w:val="0"/>
+                <w:numId w:val="4"/>
+              </w:numPr>
+              <w:spacing w:line="0" w:lineRule="atLeast"/>
+              <w:jc w:val="both"/>
+              <w:rPr>
+                <w:rFonts w:ascii="Times" w:hAnsi="Times" w:cs="Times New Roman"/>
+                <w:sz w:val="20"/>
+                <w:szCs w:val="20"/>
+              </w:rPr>
+            </w:pPr>
+            <w:r>
+              <w:rPr>
+                <w:rFonts w:ascii="Arial" w:hAnsi="Arial" w:cs="Times New Roman"/>
+                <w:color w:val="000000"/>
+                <w:sz w:val="23"/>
+                <w:szCs w:val="23"/>
+              </w:rPr>
+              <w:t>Reviewe</w:t>
+            </w:r>
+            <w:r>
+              <w:rPr>
+                <w:rFonts w:ascii="Arial" w:hAnsi="Arial" w:cs="Times New Roman"/>
+                <w:color w:val="000000"/>
+                <w:sz w:val="23"/>
+                <w:szCs w:val="23"/>
+              </w:rPr>
+              <w:t>d the work done during Sprint #</w:t>
+            </w:r>
+            <w:r>
+              <w:rPr>
+                <w:rFonts w:ascii="Arial" w:hAnsi="Arial" w:cs="Times New Roman"/>
+                <w:color w:val="000000"/>
+                <w:sz w:val="23"/>
+                <w:szCs w:val="23"/>
+              </w:rPr>
+              <w:t>3</w:t>
+            </w:r>
+            <w:r>
+              <w:rPr>
+                <w:rFonts w:ascii="Arial" w:hAnsi="Arial" w:cs="Times New Roman"/>
+                <w:color w:val="000000"/>
+                <w:sz w:val="23"/>
+                <w:szCs w:val="23"/>
+              </w:rPr>
+              <w:t>.</w:t>
+            </w:r>
+          </w:p>
+          <w:p>
+            <w:pPr>
+              <w:pStyle w:val="ListParagraph"/>
+              <w:numPr>
+                <w:ilvl w:val="0"/>
+                <w:numId w:val="4"/>
+              </w:numPr>
+              <w:spacing w:line="0" w:lineRule="atLeast"/>
+              <w:jc w:val="both"/>
+              <w:rPr>
+                <w:rFonts w:ascii="Times" w:hAnsi="Times" w:cs="Times New Roman"/>
+                <w:sz w:val="20"/>
+                <w:szCs w:val="20"/>
+              </w:rPr>
+            </w:pPr>
+            <w:r>
+              <w:rPr>
+                <w:rFonts w:ascii="Arial" w:hAnsi="Arial" w:cs="Times New Roman"/>
+                <w:color w:val="000000"/>
+                <w:sz w:val="23"/>
+                <w:szCs w:val="23"/>
+              </w:rPr>
+              <w:t>Planned user stories were accepted.</w:t>
+            </w:r>
+          </w:p>
+          <w:p>
+            <w:pPr>
+              <w:pStyle w:val="ListParagraph"/>
+              <w:numPr>
+                <w:ilvl w:val="0"/>
+                <w:numId w:val="4"/>
+              </w:numPr>
+              <w:spacing w:line="0" w:lineRule="atLeast"/>
+              <w:jc w:val="both"/>
+              <w:rPr>
+                <w:rFonts w:ascii="Times" w:hAnsi="Times" w:cs="Times New Roman"/>
+                <w:sz w:val="20"/>
+                <w:szCs w:val="20"/>
+              </w:rPr>
+            </w:pPr>
+            <w:r>
+              <w:rPr>
+                <w:rFonts w:ascii="Arial" w:hAnsi="Arial" w:cs="Times New Roman"/>
+                <w:color w:val="000000"/>
+                <w:sz w:val="23"/>
+                <w:szCs w:val="23"/>
+              </w:rPr>
+              <w:t>Collected New Requirements</w:t>
+            </w:r>
+          </w:p>
+          <w:p>
+            <w:pPr>
+              <w:pStyle w:val="ListParagraph"/>
+              <w:numPr>
+                <w:ilvl w:val="0"/>
+                <w:numId w:val="4"/>
+              </w:numPr>
+              <w:spacing w:line="0" w:lineRule="atLeast"/>
+              <w:jc w:val="both"/>
+              <w:rPr>
+                <w:rFonts w:ascii="Times" w:hAnsi="Times" w:cs="Times New Roman"/>
+                <w:sz w:val="20"/>
+                <w:szCs w:val="20"/>
+              </w:rPr>
+            </w:pPr>
+            <w:r>
+              <w:rPr>
+                <w:rFonts w:ascii="Arial" w:hAnsi="Arial" w:cs="Times New Roman"/>
+                <w:color w:val="000000"/>
+                <w:sz w:val="23"/>
+                <w:szCs w:val="23"/>
+              </w:rPr>
+              <w:t>Planned Sprint #</w:t>
+            </w:r>
+            <w:r>
+              <w:rPr>
+                <w:rFonts w:ascii="Arial" w:hAnsi="Arial" w:cs="Times New Roman"/>
+                <w:color w:val="000000"/>
+                <w:sz w:val="23"/>
+                <w:szCs w:val="23"/>
+              </w:rPr>
+              <w:t>4</w:t>
+            </w:r>
+            <w:r>
+              <w:rPr>
+                <w:rFonts w:ascii="Arial" w:hAnsi="Arial" w:cs="Times New Roman"/>
+                <w:color w:val="000000"/>
+                <w:sz w:val="23"/>
+                <w:szCs w:val="23"/>
+              </w:rPr>
+              <w:t xml:space="preserve"> User Stories</w:t>
+            </w:r>
+          </w:p>
+        </w:tc>
+      </w:tr>
+      <w:tr>
+        <w:tc>
+          <w:tcPr>
+            <w:tcW w:w="2985" w:type="dxa"/>
+            <w:tcBorders>
+              <w:top w:val="single" w:sz="6" w:space="0" w:color="000000"/>
+              <w:left w:val="single" w:sz="6" w:space="0" w:color="000000"/>
+              <w:bottom w:val="single" w:sz="6" w:space="0" w:color="000000"/>
+              <w:right w:val="single" w:sz="6" w:space="0" w:color="000000"/>
+            </w:tcBorders>
+            <w:shd w:val="clear" w:color="auto" w:fill="FFFFFF"/>
+            <w:tcMar>
+              <w:top w:w="105" w:type="dxa"/>
+              <w:left w:w="105" w:type="dxa"/>
+              <w:bottom w:w="105" w:type="dxa"/>
+              <w:right w:w="105" w:type="dxa"/>
+            </w:tcMar>
+            <w:hideMark/>
+          </w:tcPr>
+          <w:p>
+            <w:pPr>
+              <w:spacing w:line="0" w:lineRule="atLeast"/>
+              <w:ind w:left="100"/>
+              <w:jc w:val="both"/>
+              <w:rPr>
+                <w:rFonts w:ascii="Times" w:hAnsi="Times" w:cs="Times New Roman"/>
+                <w:sz w:val="20"/>
+                <w:szCs w:val="20"/>
+              </w:rPr>
+            </w:pPr>
+            <w:r>
+              <w:rPr>
+                <w:rFonts w:ascii="Arial" w:hAnsi="Arial" w:cs="Arial"/>
+                <w:b/>
+                <w:bCs/>
+                <w:color w:val="000000"/>
+                <w:sz w:val="23"/>
+                <w:szCs w:val="23"/>
+              </w:rPr>
+              <w:t>Assigned Tasks</w:t>
+            </w:r>
+          </w:p>
+        </w:tc>
+        <w:tc>
+          <w:tcPr>
+            <w:tcW w:w="5865" w:type="dxa"/>
+            <w:tcBorders>
+              <w:top w:val="single" w:sz="6" w:space="0" w:color="000000"/>
+              <w:left w:val="single" w:sz="6" w:space="0" w:color="000000"/>
+              <w:bottom w:val="single" w:sz="6" w:space="0" w:color="000000"/>
+              <w:right w:val="single" w:sz="6" w:space="0" w:color="000000"/>
+            </w:tcBorders>
+            <w:shd w:val="clear" w:color="auto" w:fill="FFFFFF"/>
+            <w:tcMar>
+              <w:top w:w="105" w:type="dxa"/>
+              <w:left w:w="105" w:type="dxa"/>
+              <w:bottom w:w="105" w:type="dxa"/>
+              <w:right w:w="105" w:type="dxa"/>
+            </w:tcMar>
+            <w:hideMark/>
+          </w:tcPr>
+          <w:p>
+            <w:pPr>
+              <w:numPr>
+                <w:ilvl w:val="0"/>
+                <w:numId w:val="1"/>
+              </w:numPr>
+              <w:spacing w:line="0" w:lineRule="atLeast"/>
+              <w:ind w:left="0"/>
+              <w:jc w:val="both"/>
+              <w:textAlignment w:val="baseline"/>
+              <w:rPr>
+                <w:rFonts w:ascii="Arial" w:hAnsi="Arial" w:cs="Arial"/>
+                <w:color w:val="000000"/>
+                <w:sz w:val="23"/>
+                <w:szCs w:val="23"/>
+              </w:rPr>
+            </w:pPr>
+            <w:r>
+              <w:rPr>
+                <w:rFonts w:ascii="Arial" w:hAnsi="Arial" w:cs="Arial"/>
+                <w:color w:val="000000"/>
+                <w:sz w:val="23"/>
+                <w:szCs w:val="23"/>
+              </w:rPr>
+              <w:t xml:space="preserve">Assign use stories to sprint </w:t>
+            </w:r>
+            <w:r>
+              <w:rPr>
+                <w:rFonts w:ascii="Arial" w:hAnsi="Arial" w:cs="Arial"/>
+                <w:color w:val="000000"/>
+                <w:sz w:val="23"/>
+                <w:szCs w:val="23"/>
+              </w:rPr>
+              <w:t xml:space="preserve">4 </w:t>
+            </w:r>
+            <w:r>
+              <w:rPr>
+                <w:rFonts w:ascii="Arial" w:hAnsi="Arial" w:cs="Arial"/>
+                <w:color w:val="000000"/>
+                <w:sz w:val="23"/>
+                <w:szCs w:val="23"/>
+              </w:rPr>
+              <w:t>and create tasks.</w:t>
+            </w:r>
+          </w:p>
+        </w:tc>
+      </w:tr>
+    </w:tbl>
+    <w:p/>
+    <w:p/>
+    <w:p/>
+    <w:p/>
+    <w:p/>
+    <w:p/>
+    <w:p/>
+    <w:p/>
+    <w:tbl>
+      <w:tblPr>
+        <w:tblW w:w="0" w:type="auto"/>
+        <w:tblCellMar>
+          <w:top w:w="15" w:type="dxa"/>
+          <w:left w:w="15" w:type="dxa"/>
+          <w:bottom w:w="15" w:type="dxa"/>
+          <w:right w:w="15" w:type="dxa"/>
+        </w:tblCellMar>
+        <w:tblLook w:val="04A0" w:firstRow="1" w:lastRow="0" w:firstColumn="1" w:lastColumn="0" w:noHBand="0" w:noVBand="1"/>
+      </w:tblPr>
+      <w:tblGrid>
+        <w:gridCol w:w="2985"/>
+        <w:gridCol w:w="5865"/>
+      </w:tblGrid>
+      <w:tr>
+        <w:tc>
+          <w:tcPr>
+            <w:tcW w:w="2985" w:type="dxa"/>
+            <w:tcBorders>
+              <w:top w:val="single" w:sz="6" w:space="0" w:color="000000"/>
+              <w:left w:val="single" w:sz="6" w:space="0" w:color="000000"/>
+              <w:bottom w:val="single" w:sz="6" w:space="0" w:color="000000"/>
+              <w:right w:val="single" w:sz="6" w:space="0" w:color="000000"/>
+            </w:tcBorders>
+            <w:shd w:val="clear" w:color="auto" w:fill="FFFFFF"/>
+            <w:tcMar>
+              <w:top w:w="105" w:type="dxa"/>
+              <w:left w:w="105" w:type="dxa"/>
+              <w:bottom w:w="105" w:type="dxa"/>
+              <w:right w:w="105" w:type="dxa"/>
+            </w:tcMar>
+            <w:hideMark/>
+          </w:tcPr>
+          <w:p>
+            <w:pPr>
+              <w:spacing w:line="0" w:lineRule="atLeast"/>
+              <w:ind w:left="100"/>
+              <w:jc w:val="both"/>
+              <w:rPr>
+                <w:rFonts w:ascii="Times" w:hAnsi="Times" w:cs="Times New Roman"/>
+                <w:sz w:val="20"/>
+                <w:szCs w:val="20"/>
+              </w:rPr>
+            </w:pPr>
+            <w:r>
+              <w:rPr>
+                <w:rFonts w:ascii="Arial" w:hAnsi="Arial" w:cs="Arial"/>
+                <w:b/>
+                <w:bCs/>
+                <w:color w:val="000000"/>
+                <w:sz w:val="23"/>
+                <w:szCs w:val="23"/>
+              </w:rPr>
+              <w:lastRenderedPageBreak/>
+              <w:t>Date</w:t>
+            </w:r>
+          </w:p>
+        </w:tc>
+        <w:tc>
+          <w:tcPr>
+            <w:tcW w:w="5865" w:type="dxa"/>
+            <w:tcBorders>
+              <w:top w:val="single" w:sz="6" w:space="0" w:color="000000"/>
+              <w:left w:val="single" w:sz="6" w:space="0" w:color="000000"/>
+              <w:bottom w:val="single" w:sz="6" w:space="0" w:color="000000"/>
+              <w:right w:val="single" w:sz="6" w:space="0" w:color="000000"/>
+            </w:tcBorders>
+            <w:shd w:val="clear" w:color="auto" w:fill="FFFFFF"/>
+            <w:tcMar>
+              <w:top w:w="105" w:type="dxa"/>
+              <w:left w:w="105" w:type="dxa"/>
+              <w:bottom w:w="105" w:type="dxa"/>
+              <w:right w:w="105" w:type="dxa"/>
+            </w:tcMar>
+            <w:hideMark/>
+          </w:tcPr>
+          <w:p>
+            <w:pPr>
+              <w:spacing w:line="0" w:lineRule="atLeast"/>
+              <w:jc w:val="both"/>
+              <w:rPr>
+                <w:rFonts w:ascii="Times" w:hAnsi="Times" w:cs="Times New Roman"/>
+                <w:sz w:val="20"/>
+                <w:szCs w:val="20"/>
+              </w:rPr>
+            </w:pPr>
+            <w:r>
+              <w:rPr>
+                <w:rFonts w:ascii="Arial" w:hAnsi="Arial" w:cs="Times New Roman"/>
+                <w:color w:val="000000"/>
+                <w:sz w:val="23"/>
+                <w:szCs w:val="23"/>
+              </w:rPr>
+              <w:t>0</w:t>
+            </w:r>
+            <w:r>
+              <w:rPr>
+                <w:rFonts w:ascii="Arial" w:hAnsi="Arial" w:cs="Times New Roman"/>
+                <w:color w:val="000000"/>
+                <w:sz w:val="23"/>
+                <w:szCs w:val="23"/>
+              </w:rPr>
+              <w:t>4</w:t>
+            </w:r>
+            <w:r>
+              <w:rPr>
+                <w:rFonts w:ascii="Arial" w:hAnsi="Arial" w:cs="Times New Roman"/>
+                <w:color w:val="000000"/>
+                <w:sz w:val="23"/>
+                <w:szCs w:val="23"/>
+              </w:rPr>
+              <w:t>/</w:t>
+            </w:r>
+            <w:r>
+              <w:rPr>
+                <w:rFonts w:ascii="Arial" w:hAnsi="Arial" w:cs="Times New Roman"/>
+                <w:color w:val="000000"/>
+                <w:sz w:val="23"/>
+                <w:szCs w:val="23"/>
+              </w:rPr>
+              <w:t>03</w:t>
+            </w:r>
+            <w:r>
+              <w:rPr>
+                <w:rFonts w:ascii="Arial" w:hAnsi="Arial" w:cs="Times New Roman"/>
+                <w:color w:val="000000"/>
+                <w:sz w:val="23"/>
+                <w:szCs w:val="23"/>
+              </w:rPr>
+              <w:t>/201</w:t>
+            </w:r>
+            <w:r>
+              <w:rPr>
+                <w:rFonts w:ascii="Arial" w:hAnsi="Arial" w:cs="Times New Roman"/>
+                <w:color w:val="000000"/>
+                <w:sz w:val="23"/>
+                <w:szCs w:val="23"/>
+              </w:rPr>
+              <w:t>5</w:t>
+            </w:r>
+          </w:p>
+        </w:tc>
+      </w:tr>
+      <w:tr>
+        <w:tc>
+          <w:tcPr>
+            <w:tcW w:w="2985" w:type="dxa"/>
+            <w:tcBorders>
+              <w:top w:val="single" w:sz="6" w:space="0" w:color="000000"/>
+              <w:left w:val="single" w:sz="6" w:space="0" w:color="000000"/>
+              <w:bottom w:val="single" w:sz="6" w:space="0" w:color="000000"/>
+              <w:right w:val="single" w:sz="6" w:space="0" w:color="000000"/>
+            </w:tcBorders>
+            <w:shd w:val="clear" w:color="auto" w:fill="FFFFFF"/>
+            <w:tcMar>
+              <w:top w:w="105" w:type="dxa"/>
+              <w:left w:w="105" w:type="dxa"/>
+              <w:bottom w:w="105" w:type="dxa"/>
+              <w:right w:w="105" w:type="dxa"/>
+            </w:tcMar>
+            <w:hideMark/>
+          </w:tcPr>
+          <w:p>
+            <w:pPr>
+              <w:spacing w:line="0" w:lineRule="atLeast"/>
+              <w:ind w:left="100"/>
+              <w:jc w:val="both"/>
+              <w:rPr>
+                <w:rFonts w:ascii="Times" w:hAnsi="Times" w:cs="Times New Roman"/>
+                <w:sz w:val="20"/>
+                <w:szCs w:val="20"/>
+              </w:rPr>
+            </w:pPr>
+            <w:r>
+              <w:rPr>
+                <w:rFonts w:ascii="Arial" w:hAnsi="Arial" w:cs="Arial"/>
+                <w:b/>
+                <w:bCs/>
+                <w:color w:val="000000"/>
+                <w:sz w:val="23"/>
+                <w:szCs w:val="23"/>
+              </w:rPr>
+              <w:t>Location</w:t>
+            </w:r>
+          </w:p>
+        </w:tc>
+        <w:tc>
+          <w:tcPr>
+            <w:tcW w:w="5865" w:type="dxa"/>
+            <w:tcBorders>
+              <w:top w:val="single" w:sz="6" w:space="0" w:color="000000"/>
+              <w:left w:val="single" w:sz="6" w:space="0" w:color="000000"/>
+              <w:bottom w:val="single" w:sz="6" w:space="0" w:color="000000"/>
+              <w:right w:val="single" w:sz="6" w:space="0" w:color="000000"/>
+            </w:tcBorders>
+            <w:shd w:val="clear" w:color="auto" w:fill="FFFFFF"/>
+            <w:tcMar>
+              <w:top w:w="105" w:type="dxa"/>
+              <w:left w:w="105" w:type="dxa"/>
+              <w:bottom w:w="105" w:type="dxa"/>
+              <w:right w:w="105" w:type="dxa"/>
+            </w:tcMar>
+            <w:hideMark/>
+          </w:tcPr>
+          <w:p>
+            <w:pPr>
+              <w:spacing w:line="0" w:lineRule="atLeast"/>
+              <w:jc w:val="both"/>
+              <w:rPr>
+                <w:rFonts w:ascii="Times" w:hAnsi="Times" w:cs="Times New Roman"/>
+                <w:sz w:val="20"/>
+                <w:szCs w:val="20"/>
+              </w:rPr>
+            </w:pPr>
+            <w:r>
+              <w:rPr>
+                <w:rFonts w:ascii="Arial" w:hAnsi="Arial" w:cs="Times New Roman"/>
+                <w:color w:val="000000"/>
+                <w:sz w:val="23"/>
+                <w:szCs w:val="23"/>
+              </w:rPr>
+              <w:t>Conference Call</w:t>
+            </w:r>
+          </w:p>
+        </w:tc>
+      </w:tr>
+      <w:tr>
+        <w:tc>
+          <w:tcPr>
+            <w:tcW w:w="2985" w:type="dxa"/>
+            <w:tcBorders>
+              <w:top w:val="single" w:sz="6" w:space="0" w:color="000000"/>
+              <w:left w:val="single" w:sz="6" w:space="0" w:color="000000"/>
+              <w:bottom w:val="single" w:sz="6" w:space="0" w:color="000000"/>
+              <w:right w:val="single" w:sz="6" w:space="0" w:color="000000"/>
+            </w:tcBorders>
+            <w:shd w:val="clear" w:color="auto" w:fill="FFFFFF"/>
+            <w:tcMar>
+              <w:top w:w="105" w:type="dxa"/>
+              <w:left w:w="105" w:type="dxa"/>
+              <w:bottom w:w="105" w:type="dxa"/>
+              <w:right w:w="105" w:type="dxa"/>
+            </w:tcMar>
+            <w:hideMark/>
+          </w:tcPr>
+          <w:p>
+            <w:pPr>
+              <w:spacing w:line="0" w:lineRule="atLeast"/>
+              <w:ind w:left="100"/>
+              <w:jc w:val="both"/>
+              <w:rPr>
+                <w:rFonts w:ascii="Times" w:hAnsi="Times" w:cs="Times New Roman"/>
+                <w:sz w:val="20"/>
+                <w:szCs w:val="20"/>
+              </w:rPr>
+            </w:pPr>
+            <w:r>
+              <w:rPr>
+                <w:rFonts w:ascii="Arial" w:hAnsi="Arial" w:cs="Arial"/>
+                <w:b/>
+                <w:bCs/>
+                <w:color w:val="000000"/>
+                <w:sz w:val="23"/>
+                <w:szCs w:val="23"/>
+              </w:rPr>
+              <w:t>Start</w:t>
+            </w:r>
+          </w:p>
+        </w:tc>
+        <w:tc>
+          <w:tcPr>
+            <w:tcW w:w="5865" w:type="dxa"/>
+            <w:tcBorders>
+              <w:top w:val="single" w:sz="6" w:space="0" w:color="000000"/>
+              <w:left w:val="single" w:sz="6" w:space="0" w:color="000000"/>
+              <w:bottom w:val="single" w:sz="6" w:space="0" w:color="000000"/>
+              <w:right w:val="single" w:sz="6" w:space="0" w:color="000000"/>
+            </w:tcBorders>
+            <w:shd w:val="clear" w:color="auto" w:fill="FFFFFF"/>
+            <w:tcMar>
+              <w:top w:w="105" w:type="dxa"/>
+              <w:left w:w="105" w:type="dxa"/>
+              <w:bottom w:w="105" w:type="dxa"/>
+              <w:right w:w="105" w:type="dxa"/>
+            </w:tcMar>
+            <w:hideMark/>
+          </w:tcPr>
+          <w:p>
+            <w:pPr>
+              <w:spacing w:line="0" w:lineRule="atLeast"/>
+              <w:jc w:val="both"/>
+              <w:rPr>
+                <w:rFonts w:ascii="Times" w:hAnsi="Times" w:cs="Times New Roman"/>
+                <w:sz w:val="20"/>
+                <w:szCs w:val="20"/>
+              </w:rPr>
+            </w:pPr>
+            <w:r>
+              <w:rPr>
+                <w:rFonts w:ascii="Arial" w:hAnsi="Arial" w:cs="Times New Roman"/>
+                <w:color w:val="000000"/>
+                <w:sz w:val="23"/>
+                <w:szCs w:val="23"/>
+              </w:rPr>
+              <w:t>5:00 P</w:t>
+            </w:r>
+            <w:r>
+              <w:rPr>
+                <w:rFonts w:ascii="Arial" w:hAnsi="Arial" w:cs="Times New Roman"/>
+                <w:color w:val="000000"/>
+                <w:sz w:val="23"/>
+                <w:szCs w:val="23"/>
+              </w:rPr>
+              <w:t>M</w:t>
+            </w:r>
+          </w:p>
+        </w:tc>
+      </w:tr>
+      <w:tr>
+        <w:tc>
+          <w:tcPr>
+            <w:tcW w:w="2985" w:type="dxa"/>
+            <w:tcBorders>
+              <w:top w:val="single" w:sz="6" w:space="0" w:color="000000"/>
+              <w:left w:val="single" w:sz="6" w:space="0" w:color="000000"/>
+              <w:bottom w:val="single" w:sz="6" w:space="0" w:color="000000"/>
+              <w:right w:val="single" w:sz="6" w:space="0" w:color="000000"/>
+            </w:tcBorders>
+            <w:shd w:val="clear" w:color="auto" w:fill="FFFFFF"/>
+            <w:tcMar>
+              <w:top w:w="105" w:type="dxa"/>
+              <w:left w:w="105" w:type="dxa"/>
+              <w:bottom w:w="105" w:type="dxa"/>
+              <w:right w:w="105" w:type="dxa"/>
+            </w:tcMar>
+            <w:hideMark/>
+          </w:tcPr>
+          <w:p>
+            <w:pPr>
+              <w:spacing w:line="0" w:lineRule="atLeast"/>
+              <w:ind w:left="100"/>
+              <w:jc w:val="both"/>
+              <w:rPr>
+                <w:rFonts w:ascii="Times" w:hAnsi="Times" w:cs="Times New Roman"/>
+                <w:sz w:val="20"/>
+                <w:szCs w:val="20"/>
+              </w:rPr>
+            </w:pPr>
+            <w:r>
+              <w:rPr>
+                <w:rFonts w:ascii="Arial" w:hAnsi="Arial" w:cs="Arial"/>
+                <w:b/>
+                <w:bCs/>
+                <w:color w:val="000000"/>
+                <w:sz w:val="23"/>
+                <w:szCs w:val="23"/>
+              </w:rPr>
+              <w:t>End</w:t>
+            </w:r>
+          </w:p>
+        </w:tc>
+        <w:tc>
+          <w:tcPr>
+            <w:tcW w:w="5865" w:type="dxa"/>
+            <w:tcBorders>
+              <w:top w:val="single" w:sz="6" w:space="0" w:color="000000"/>
+              <w:left w:val="single" w:sz="6" w:space="0" w:color="000000"/>
+              <w:bottom w:val="single" w:sz="6" w:space="0" w:color="000000"/>
+              <w:right w:val="single" w:sz="6" w:space="0" w:color="000000"/>
+            </w:tcBorders>
+            <w:shd w:val="clear" w:color="auto" w:fill="FFFFFF"/>
+            <w:tcMar>
+              <w:top w:w="105" w:type="dxa"/>
+              <w:left w:w="105" w:type="dxa"/>
+              <w:bottom w:w="105" w:type="dxa"/>
+              <w:right w:w="105" w:type="dxa"/>
+            </w:tcMar>
+            <w:hideMark/>
+          </w:tcPr>
+          <w:p>
+            <w:pPr>
+              <w:spacing w:line="0" w:lineRule="atLeast"/>
+              <w:jc w:val="both"/>
+              <w:rPr>
+                <w:rFonts w:ascii="Times" w:hAnsi="Times" w:cs="Times New Roman"/>
+                <w:sz w:val="20"/>
+                <w:szCs w:val="20"/>
+              </w:rPr>
+            </w:pPr>
+            <w:r>
+              <w:rPr>
+                <w:rFonts w:ascii="Arial" w:hAnsi="Arial" w:cs="Times New Roman"/>
+                <w:color w:val="000000"/>
+                <w:sz w:val="23"/>
+                <w:szCs w:val="23"/>
+              </w:rPr>
+              <w:t>6:0</w:t>
+            </w:r>
             <w:bookmarkStart w:id="0" w:name="_GoBack"/>
             <w:bookmarkEnd w:id="0"/>
+            <w:r>
+              <w:rPr>
+                <w:rFonts w:ascii="Arial" w:hAnsi="Arial" w:cs="Times New Roman"/>
+                <w:color w:val="000000"/>
+                <w:sz w:val="23"/>
+                <w:szCs w:val="23"/>
+              </w:rPr>
+              <w:t>0 P</w:t>
+            </w:r>
+            <w:r>
+              <w:rPr>
+                <w:rFonts w:ascii="Arial" w:hAnsi="Arial" w:cs="Times New Roman"/>
+                <w:color w:val="000000"/>
+                <w:sz w:val="23"/>
+                <w:szCs w:val="23"/>
+              </w:rPr>
+              <w:t>M</w:t>
+            </w:r>
+          </w:p>
+        </w:tc>
+      </w:tr>
+      <w:tr>
+        <w:tc>
+          <w:tcPr>
+            <w:tcW w:w="2985" w:type="dxa"/>
+            <w:tcBorders>
+              <w:top w:val="single" w:sz="6" w:space="0" w:color="000000"/>
+              <w:left w:val="single" w:sz="6" w:space="0" w:color="000000"/>
+              <w:bottom w:val="single" w:sz="6" w:space="0" w:color="000000"/>
+              <w:right w:val="single" w:sz="6" w:space="0" w:color="000000"/>
+            </w:tcBorders>
+            <w:shd w:val="clear" w:color="auto" w:fill="FFFFFF"/>
+            <w:tcMar>
+              <w:top w:w="105" w:type="dxa"/>
+              <w:left w:w="105" w:type="dxa"/>
+              <w:bottom w:w="105" w:type="dxa"/>
+              <w:right w:w="105" w:type="dxa"/>
+            </w:tcMar>
+            <w:hideMark/>
+          </w:tcPr>
+          <w:p>
+            <w:pPr>
+              <w:spacing w:line="0" w:lineRule="atLeast"/>
+              <w:ind w:left="100"/>
+              <w:jc w:val="both"/>
+              <w:rPr>
+                <w:rFonts w:ascii="Times" w:hAnsi="Times" w:cs="Times New Roman"/>
+                <w:sz w:val="20"/>
+                <w:szCs w:val="20"/>
+              </w:rPr>
+            </w:pPr>
+            <w:r>
+              <w:rPr>
+                <w:rFonts w:ascii="Arial" w:hAnsi="Arial" w:cs="Arial"/>
+                <w:b/>
+                <w:bCs/>
+                <w:color w:val="000000"/>
+                <w:sz w:val="23"/>
+                <w:szCs w:val="23"/>
+              </w:rPr>
+              <w:t>In Attendance</w:t>
+            </w:r>
+          </w:p>
+        </w:tc>
+        <w:tc>
+          <w:tcPr>
+            <w:tcW w:w="5865" w:type="dxa"/>
+            <w:tcBorders>
+              <w:top w:val="single" w:sz="6" w:space="0" w:color="000000"/>
+              <w:left w:val="single" w:sz="6" w:space="0" w:color="000000"/>
+              <w:bottom w:val="single" w:sz="6" w:space="0" w:color="000000"/>
+              <w:right w:val="single" w:sz="6" w:space="0" w:color="000000"/>
+            </w:tcBorders>
+            <w:shd w:val="clear" w:color="auto" w:fill="FFFFFF"/>
+            <w:tcMar>
+              <w:top w:w="105" w:type="dxa"/>
+              <w:left w:w="105" w:type="dxa"/>
+              <w:bottom w:w="105" w:type="dxa"/>
+              <w:right w:w="105" w:type="dxa"/>
+            </w:tcMar>
+            <w:hideMark/>
+          </w:tcPr>
+          <w:p>
+            <w:pPr>
+              <w:spacing w:line="0" w:lineRule="atLeast"/>
+              <w:jc w:val="both"/>
+              <w:rPr>
+                <w:rFonts w:ascii="Times" w:hAnsi="Times" w:cs="Times New Roman"/>
+                <w:sz w:val="20"/>
+                <w:szCs w:val="20"/>
+              </w:rPr>
+            </w:pPr>
+            <w:r>
+              <w:rPr>
+                <w:rFonts w:ascii="Arial" w:hAnsi="Arial" w:cs="Times New Roman"/>
+                <w:color w:val="000000"/>
+                <w:sz w:val="23"/>
+                <w:szCs w:val="23"/>
+              </w:rPr>
+              <w:t xml:space="preserve">Juan Caraballo, </w:t>
+            </w:r>
+            <w:r>
+              <w:rPr>
+                <w:rFonts w:ascii="Arial" w:hAnsi="Arial" w:cs="Times New Roman"/>
+                <w:color w:val="000000"/>
+                <w:sz w:val="23"/>
+                <w:szCs w:val="23"/>
+              </w:rPr>
+              <w:t>Jorge Travieso</w:t>
+            </w:r>
+            <w:r>
+              <w:rPr>
+                <w:rFonts w:ascii="Arial" w:hAnsi="Arial" w:cs="Times New Roman"/>
+                <w:color w:val="000000"/>
+                <w:sz w:val="23"/>
+                <w:szCs w:val="23"/>
+              </w:rPr>
+              <w:t xml:space="preserve">, </w:t>
+            </w:r>
+            <w:r>
+              <w:rPr>
+                <w:rFonts w:ascii="Arial" w:hAnsi="Arial" w:cs="Times New Roman"/>
+                <w:color w:val="000000"/>
+                <w:sz w:val="23"/>
+                <w:szCs w:val="23"/>
+              </w:rPr>
+              <w:t>Adrian Alfonso</w:t>
+            </w:r>
+          </w:p>
+        </w:tc>
+      </w:tr>
+      <w:tr>
+        <w:tc>
+          <w:tcPr>
+            <w:tcW w:w="2985" w:type="dxa"/>
+            <w:tcBorders>
+              <w:top w:val="single" w:sz="6" w:space="0" w:color="000000"/>
+              <w:left w:val="single" w:sz="6" w:space="0" w:color="000000"/>
+              <w:bottom w:val="single" w:sz="6" w:space="0" w:color="000000"/>
+              <w:right w:val="single" w:sz="6" w:space="0" w:color="000000"/>
+            </w:tcBorders>
+            <w:shd w:val="clear" w:color="auto" w:fill="FFFFFF"/>
+            <w:tcMar>
+              <w:top w:w="105" w:type="dxa"/>
+              <w:left w:w="105" w:type="dxa"/>
+              <w:bottom w:w="105" w:type="dxa"/>
+              <w:right w:w="105" w:type="dxa"/>
+            </w:tcMar>
+            <w:hideMark/>
+          </w:tcPr>
+          <w:p>
+            <w:pPr>
+              <w:spacing w:line="0" w:lineRule="atLeast"/>
+              <w:ind w:left="100"/>
+              <w:jc w:val="both"/>
+              <w:rPr>
+                <w:rFonts w:ascii="Times" w:hAnsi="Times" w:cs="Times New Roman"/>
+                <w:sz w:val="20"/>
+                <w:szCs w:val="20"/>
+              </w:rPr>
+            </w:pPr>
+            <w:r>
+              <w:rPr>
+                <w:rFonts w:ascii="Arial" w:hAnsi="Arial" w:cs="Arial"/>
+                <w:b/>
+                <w:bCs/>
+                <w:color w:val="000000"/>
+                <w:sz w:val="23"/>
+                <w:szCs w:val="23"/>
+              </w:rPr>
+              <w:t>Late</w:t>
+            </w:r>
+          </w:p>
+        </w:tc>
+        <w:tc>
+          <w:tcPr>
+            <w:tcW w:w="5865" w:type="dxa"/>
+            <w:tcBorders>
+              <w:top w:val="single" w:sz="6" w:space="0" w:color="000000"/>
+              <w:left w:val="single" w:sz="6" w:space="0" w:color="000000"/>
+              <w:bottom w:val="single" w:sz="6" w:space="0" w:color="000000"/>
+              <w:right w:val="single" w:sz="6" w:space="0" w:color="000000"/>
+            </w:tcBorders>
+            <w:shd w:val="clear" w:color="auto" w:fill="FFFFFF"/>
+            <w:tcMar>
+              <w:top w:w="105" w:type="dxa"/>
+              <w:left w:w="105" w:type="dxa"/>
+              <w:bottom w:w="105" w:type="dxa"/>
+              <w:right w:w="105" w:type="dxa"/>
+            </w:tcMar>
+            <w:hideMark/>
+          </w:tcPr>
+          <w:p>
+            <w:pPr>
+              <w:spacing w:line="0" w:lineRule="atLeast"/>
+              <w:jc w:val="both"/>
+              <w:rPr>
+                <w:rFonts w:ascii="Times" w:hAnsi="Times" w:cs="Times New Roman"/>
+                <w:sz w:val="20"/>
+                <w:szCs w:val="20"/>
+              </w:rPr>
+            </w:pPr>
+          </w:p>
+        </w:tc>
+      </w:tr>
+      <w:tr>
+        <w:tc>
+          <w:tcPr>
+            <w:tcW w:w="2985" w:type="dxa"/>
+            <w:tcBorders>
+              <w:top w:val="single" w:sz="6" w:space="0" w:color="000000"/>
+              <w:left w:val="single" w:sz="6" w:space="0" w:color="000000"/>
+              <w:bottom w:val="single" w:sz="6" w:space="0" w:color="000000"/>
+              <w:right w:val="single" w:sz="6" w:space="0" w:color="000000"/>
+            </w:tcBorders>
+            <w:shd w:val="clear" w:color="auto" w:fill="FFFFFF"/>
+            <w:tcMar>
+              <w:top w:w="105" w:type="dxa"/>
+              <w:left w:w="105" w:type="dxa"/>
+              <w:bottom w:w="105" w:type="dxa"/>
+              <w:right w:w="105" w:type="dxa"/>
+            </w:tcMar>
+            <w:hideMark/>
+          </w:tcPr>
+          <w:p>
+            <w:pPr>
+              <w:spacing w:line="0" w:lineRule="atLeast"/>
+              <w:ind w:left="100"/>
+              <w:jc w:val="both"/>
+              <w:rPr>
+                <w:rFonts w:ascii="Times" w:hAnsi="Times" w:cs="Times New Roman"/>
+                <w:sz w:val="20"/>
+                <w:szCs w:val="20"/>
+              </w:rPr>
+            </w:pPr>
+            <w:r>
+              <w:rPr>
+                <w:rFonts w:ascii="Arial" w:hAnsi="Arial" w:cs="Arial"/>
+                <w:b/>
+                <w:bCs/>
+                <w:color w:val="000000"/>
+                <w:sz w:val="23"/>
+                <w:szCs w:val="23"/>
+              </w:rPr>
+              <w:t>Agenda</w:t>
+            </w:r>
+          </w:p>
+        </w:tc>
+        <w:tc>
+          <w:tcPr>
+            <w:tcW w:w="5865" w:type="dxa"/>
+            <w:tcBorders>
+              <w:top w:val="single" w:sz="6" w:space="0" w:color="000000"/>
+              <w:left w:val="single" w:sz="6" w:space="0" w:color="000000"/>
+              <w:bottom w:val="single" w:sz="6" w:space="0" w:color="000000"/>
+              <w:right w:val="single" w:sz="6" w:space="0" w:color="000000"/>
+            </w:tcBorders>
+            <w:shd w:val="clear" w:color="auto" w:fill="FFFFFF"/>
+            <w:tcMar>
+              <w:top w:w="105" w:type="dxa"/>
+              <w:left w:w="105" w:type="dxa"/>
+              <w:bottom w:w="105" w:type="dxa"/>
+              <w:right w:w="105" w:type="dxa"/>
+            </w:tcMar>
+            <w:hideMark/>
+          </w:tcPr>
+          <w:p>
+            <w:pPr>
+              <w:spacing w:line="0" w:lineRule="atLeast"/>
+              <w:jc w:val="both"/>
+              <w:rPr>
+                <w:rFonts w:ascii="Times" w:hAnsi="Times" w:cs="Times New Roman"/>
+                <w:sz w:val="20"/>
+                <w:szCs w:val="20"/>
+              </w:rPr>
+            </w:pPr>
+            <w:r>
+              <w:rPr>
+                <w:rFonts w:ascii="Arial" w:hAnsi="Arial" w:cs="Times New Roman"/>
+                <w:color w:val="000000"/>
+                <w:sz w:val="23"/>
+                <w:szCs w:val="23"/>
+              </w:rPr>
+              <w:t>Sprint #</w:t>
+            </w:r>
+            <w:r>
+              <w:rPr>
+                <w:rFonts w:ascii="Arial" w:hAnsi="Arial" w:cs="Times New Roman"/>
+                <w:color w:val="000000"/>
+                <w:sz w:val="23"/>
+                <w:szCs w:val="23"/>
+              </w:rPr>
+              <w:t>4</w:t>
+            </w:r>
+            <w:r>
+              <w:rPr>
+                <w:rFonts w:ascii="Arial" w:hAnsi="Arial" w:cs="Times New Roman"/>
+                <w:color w:val="000000"/>
+                <w:sz w:val="23"/>
+                <w:szCs w:val="23"/>
+              </w:rPr>
+              <w:t xml:space="preserve"> Review</w:t>
+            </w:r>
+          </w:p>
+        </w:tc>
+      </w:tr>
+      <w:tr>
+        <w:tc>
+          <w:tcPr>
+            <w:tcW w:w="2985" w:type="dxa"/>
+            <w:tcBorders>
+              <w:top w:val="single" w:sz="6" w:space="0" w:color="000000"/>
+              <w:left w:val="single" w:sz="6" w:space="0" w:color="000000"/>
+              <w:bottom w:val="single" w:sz="6" w:space="0" w:color="000000"/>
+              <w:right w:val="single" w:sz="6" w:space="0" w:color="000000"/>
+            </w:tcBorders>
+            <w:shd w:val="clear" w:color="auto" w:fill="FFFFFF"/>
+            <w:tcMar>
+              <w:top w:w="105" w:type="dxa"/>
+              <w:left w:w="105" w:type="dxa"/>
+              <w:bottom w:w="105" w:type="dxa"/>
+              <w:right w:w="105" w:type="dxa"/>
+            </w:tcMar>
+            <w:hideMark/>
+          </w:tcPr>
+          <w:p>
+            <w:pPr>
+              <w:spacing w:line="0" w:lineRule="atLeast"/>
+              <w:ind w:left="100"/>
+              <w:jc w:val="both"/>
+              <w:rPr>
+                <w:rFonts w:ascii="Times" w:hAnsi="Times" w:cs="Times New Roman"/>
+                <w:sz w:val="20"/>
+                <w:szCs w:val="20"/>
+              </w:rPr>
+            </w:pPr>
+            <w:r>
+              <w:rPr>
+                <w:rFonts w:ascii="Arial" w:hAnsi="Arial" w:cs="Arial"/>
+                <w:b/>
+                <w:bCs/>
+                <w:color w:val="000000"/>
+                <w:sz w:val="23"/>
+                <w:szCs w:val="23"/>
+              </w:rPr>
+              <w:t>Summary of Discussion</w:t>
+            </w:r>
+          </w:p>
+        </w:tc>
+        <w:tc>
+          <w:tcPr>
+            <w:tcW w:w="5865" w:type="dxa"/>
+            <w:tcBorders>
+              <w:top w:val="single" w:sz="6" w:space="0" w:color="000000"/>
+              <w:left w:val="single" w:sz="6" w:space="0" w:color="000000"/>
+              <w:bottom w:val="single" w:sz="6" w:space="0" w:color="000000"/>
+              <w:right w:val="single" w:sz="6" w:space="0" w:color="000000"/>
+            </w:tcBorders>
+            <w:shd w:val="clear" w:color="auto" w:fill="FFFFFF"/>
+            <w:tcMar>
+              <w:top w:w="105" w:type="dxa"/>
+              <w:left w:w="105" w:type="dxa"/>
+              <w:bottom w:w="105" w:type="dxa"/>
+              <w:right w:w="105" w:type="dxa"/>
+            </w:tcMar>
+            <w:hideMark/>
+          </w:tcPr>
+          <w:p>
+            <w:pPr>
+              <w:pStyle w:val="ListParagraph"/>
+              <w:numPr>
+                <w:ilvl w:val="0"/>
+                <w:numId w:val="4"/>
+              </w:numPr>
+              <w:spacing w:line="0" w:lineRule="atLeast"/>
+              <w:jc w:val="both"/>
+              <w:rPr>
+                <w:rFonts w:ascii="Times" w:hAnsi="Times" w:cs="Times New Roman"/>
+                <w:sz w:val="20"/>
+                <w:szCs w:val="20"/>
+              </w:rPr>
+            </w:pPr>
+            <w:r>
+              <w:rPr>
+                <w:rFonts w:ascii="Arial" w:hAnsi="Arial" w:cs="Times New Roman"/>
+                <w:color w:val="000000"/>
+                <w:sz w:val="23"/>
+                <w:szCs w:val="23"/>
+              </w:rPr>
+              <w:t>Reviewe</w:t>
+            </w:r>
+            <w:r>
+              <w:rPr>
+                <w:rFonts w:ascii="Arial" w:hAnsi="Arial" w:cs="Times New Roman"/>
+                <w:color w:val="000000"/>
+                <w:sz w:val="23"/>
+                <w:szCs w:val="23"/>
+              </w:rPr>
+              <w:t>d the work done during Sprint #</w:t>
+            </w:r>
+            <w:r>
+              <w:rPr>
+                <w:rFonts w:ascii="Arial" w:hAnsi="Arial" w:cs="Times New Roman"/>
+                <w:color w:val="000000"/>
+                <w:sz w:val="23"/>
+                <w:szCs w:val="23"/>
+              </w:rPr>
+              <w:t>4</w:t>
+            </w:r>
+            <w:r>
+              <w:rPr>
+                <w:rFonts w:ascii="Arial" w:hAnsi="Arial" w:cs="Times New Roman"/>
+                <w:color w:val="000000"/>
+                <w:sz w:val="23"/>
+                <w:szCs w:val="23"/>
+              </w:rPr>
+              <w:t>.</w:t>
+            </w:r>
+          </w:p>
+          <w:p>
+            <w:pPr>
+              <w:pStyle w:val="ListParagraph"/>
+              <w:numPr>
+                <w:ilvl w:val="0"/>
+                <w:numId w:val="4"/>
+              </w:numPr>
+              <w:spacing w:line="0" w:lineRule="atLeast"/>
+              <w:jc w:val="both"/>
+              <w:rPr>
+                <w:rFonts w:ascii="Times" w:hAnsi="Times" w:cs="Times New Roman"/>
+                <w:sz w:val="20"/>
+                <w:szCs w:val="20"/>
+              </w:rPr>
+            </w:pPr>
+            <w:r>
+              <w:rPr>
+                <w:rFonts w:ascii="Arial" w:hAnsi="Arial" w:cs="Times New Roman"/>
+                <w:color w:val="000000"/>
+                <w:sz w:val="23"/>
+                <w:szCs w:val="23"/>
+              </w:rPr>
+              <w:t>Planned user stories were accepted.</w:t>
+            </w:r>
+          </w:p>
+          <w:p>
+            <w:pPr>
+              <w:pStyle w:val="ListParagraph"/>
+              <w:numPr>
+                <w:ilvl w:val="0"/>
+                <w:numId w:val="4"/>
+              </w:numPr>
+              <w:spacing w:line="0" w:lineRule="atLeast"/>
+              <w:jc w:val="both"/>
+              <w:rPr>
+                <w:rFonts w:ascii="Times" w:hAnsi="Times" w:cs="Times New Roman"/>
+                <w:sz w:val="20"/>
+                <w:szCs w:val="20"/>
+              </w:rPr>
+            </w:pPr>
+            <w:r>
+              <w:rPr>
+                <w:rFonts w:ascii="Arial" w:hAnsi="Arial" w:cs="Times New Roman"/>
+                <w:color w:val="000000"/>
+                <w:sz w:val="23"/>
+                <w:szCs w:val="23"/>
+              </w:rPr>
+              <w:t>Collected New Requirements</w:t>
+            </w:r>
+          </w:p>
+          <w:p>
+            <w:pPr>
+              <w:pStyle w:val="ListParagraph"/>
+              <w:numPr>
+                <w:ilvl w:val="0"/>
+                <w:numId w:val="4"/>
+              </w:numPr>
+              <w:spacing w:line="0" w:lineRule="atLeast"/>
+              <w:jc w:val="both"/>
+              <w:rPr>
+                <w:rFonts w:ascii="Times" w:hAnsi="Times" w:cs="Times New Roman"/>
+                <w:sz w:val="20"/>
+                <w:szCs w:val="20"/>
+              </w:rPr>
+            </w:pPr>
+            <w:r>
+              <w:rPr>
+                <w:rFonts w:ascii="Arial" w:hAnsi="Arial" w:cs="Times New Roman"/>
+                <w:color w:val="000000"/>
+                <w:sz w:val="23"/>
+                <w:szCs w:val="23"/>
+              </w:rPr>
+              <w:t>Planned Sprint #</w:t>
+            </w:r>
+            <w:r>
+              <w:rPr>
+                <w:rFonts w:ascii="Arial" w:hAnsi="Arial" w:cs="Times New Roman"/>
+                <w:color w:val="000000"/>
+                <w:sz w:val="23"/>
+                <w:szCs w:val="23"/>
+              </w:rPr>
+              <w:t>5</w:t>
+            </w:r>
+            <w:r>
+              <w:rPr>
+                <w:rFonts w:ascii="Arial" w:hAnsi="Arial" w:cs="Times New Roman"/>
+                <w:color w:val="000000"/>
+                <w:sz w:val="23"/>
+                <w:szCs w:val="23"/>
+              </w:rPr>
+              <w:t xml:space="preserve"> User Stories</w:t>
+            </w:r>
+          </w:p>
+        </w:tc>
+      </w:tr>
+      <w:tr>
+        <w:tc>
+          <w:tcPr>
+            <w:tcW w:w="2985" w:type="dxa"/>
+            <w:tcBorders>
+              <w:top w:val="single" w:sz="6" w:space="0" w:color="000000"/>
+              <w:left w:val="single" w:sz="6" w:space="0" w:color="000000"/>
+              <w:bottom w:val="single" w:sz="6" w:space="0" w:color="000000"/>
+              <w:right w:val="single" w:sz="6" w:space="0" w:color="000000"/>
+            </w:tcBorders>
+            <w:shd w:val="clear" w:color="auto" w:fill="FFFFFF"/>
+            <w:tcMar>
+              <w:top w:w="105" w:type="dxa"/>
+              <w:left w:w="105" w:type="dxa"/>
+              <w:bottom w:w="105" w:type="dxa"/>
+              <w:right w:w="105" w:type="dxa"/>
+            </w:tcMar>
+            <w:hideMark/>
+          </w:tcPr>
+          <w:p>
+            <w:pPr>
+              <w:spacing w:line="0" w:lineRule="atLeast"/>
+              <w:ind w:left="100"/>
+              <w:jc w:val="both"/>
+              <w:rPr>
+                <w:rFonts w:ascii="Times" w:hAnsi="Times" w:cs="Times New Roman"/>
+                <w:sz w:val="20"/>
+                <w:szCs w:val="20"/>
+              </w:rPr>
+            </w:pPr>
+            <w:r>
+              <w:rPr>
+                <w:rFonts w:ascii="Arial" w:hAnsi="Arial" w:cs="Arial"/>
+                <w:b/>
+                <w:bCs/>
+                <w:color w:val="000000"/>
+                <w:sz w:val="23"/>
+                <w:szCs w:val="23"/>
+              </w:rPr>
+              <w:t>Assigned Tasks</w:t>
+            </w:r>
+          </w:p>
+        </w:tc>
+        <w:tc>
+          <w:tcPr>
+            <w:tcW w:w="5865" w:type="dxa"/>
+            <w:tcBorders>
+              <w:top w:val="single" w:sz="6" w:space="0" w:color="000000"/>
+              <w:left w:val="single" w:sz="6" w:space="0" w:color="000000"/>
+              <w:bottom w:val="single" w:sz="6" w:space="0" w:color="000000"/>
+              <w:right w:val="single" w:sz="6" w:space="0" w:color="000000"/>
+            </w:tcBorders>
+            <w:shd w:val="clear" w:color="auto" w:fill="FFFFFF"/>
+            <w:tcMar>
+              <w:top w:w="105" w:type="dxa"/>
+              <w:left w:w="105" w:type="dxa"/>
+              <w:bottom w:w="105" w:type="dxa"/>
+              <w:right w:w="105" w:type="dxa"/>
+            </w:tcMar>
+            <w:hideMark/>
+          </w:tcPr>
+          <w:p>
+            <w:pPr>
+              <w:numPr>
+                <w:ilvl w:val="0"/>
+                <w:numId w:val="1"/>
+              </w:numPr>
+              <w:spacing w:line="0" w:lineRule="atLeast"/>
+              <w:ind w:left="0"/>
+              <w:jc w:val="both"/>
+              <w:textAlignment w:val="baseline"/>
+              <w:rPr>
+                <w:rFonts w:ascii="Arial" w:hAnsi="Arial" w:cs="Arial"/>
+                <w:color w:val="000000"/>
+                <w:sz w:val="23"/>
+                <w:szCs w:val="23"/>
+              </w:rPr>
+            </w:pPr>
+            <w:r>
+              <w:rPr>
+                <w:rFonts w:ascii="Arial" w:hAnsi="Arial" w:cs="Arial"/>
+                <w:color w:val="000000"/>
+                <w:sz w:val="23"/>
+                <w:szCs w:val="23"/>
+              </w:rPr>
+              <w:t xml:space="preserve">Assign use stories to sprint </w:t>
+            </w:r>
+            <w:r>
+              <w:rPr>
+                <w:rFonts w:ascii="Arial" w:hAnsi="Arial" w:cs="Arial"/>
+                <w:color w:val="000000"/>
+                <w:sz w:val="23"/>
+                <w:szCs w:val="23"/>
+              </w:rPr>
+              <w:t>5</w:t>
+            </w:r>
+            <w:r>
+              <w:rPr>
+                <w:rFonts w:ascii="Arial" w:hAnsi="Arial" w:cs="Arial"/>
+                <w:color w:val="000000"/>
+                <w:sz w:val="23"/>
+                <w:szCs w:val="23"/>
+              </w:rPr>
+              <w:t xml:space="preserve"> and create tasks.</w:t>
+            </w:r>
           </w:p>
         </w:tc>
       </w:tr>
@@ -9558,7 +13456,7 @@
 </file>
 
 <file path=customXml/itemProps1.xml><?xml version="1.0" encoding="utf-8"?>
-<ds:datastoreItem xmlns:ds="http://schemas.openxmlformats.org/officeDocument/2006/customXml" ds:itemID="{7FF5FD53-5248-7446-9F4E-829AC03AB641}">
+<ds:datastoreItem xmlns:ds="http://schemas.openxmlformats.org/officeDocument/2006/customXml" ds:itemID="{9FB87571-551D-A24B-B60A-E24A4B4B2950}">
   <ds:schemaRefs>
     <ds:schemaRef ds:uri="http://schemas.openxmlformats.org/officeDocument/2006/bibliography"/>
   </ds:schemaRefs>

</xml_diff>